<commit_message>
did some work on stuff, mostly need test cases
</commit_message>
<xml_diff>
--- a/CS1632-Deliverable1.docx
+++ b/CS1632-Deliverable1.docx
@@ -1,6 +1,6 @@
 
 <file path=word/document.xml><?xml version="1.0" encoding="utf-8"?>
-<w:document xmlns:wpc="http://schemas.microsoft.com/office/word/2010/wordprocessingCanvas" xmlns:cx="http://schemas.microsoft.com/office/drawing/2014/chartex" xmlns:cx1="http://schemas.microsoft.com/office/drawing/2015/9/8/chartex" xmlns:cx2="http://schemas.microsoft.com/office/drawing/2015/10/21/chartex" xmlns:mc="http://schemas.openxmlformats.org/markup-compatibility/2006" xmlns:o="urn:schemas-microsoft-com:office:office" xmlns:r="http://schemas.openxmlformats.org/officeDocument/2006/relationships" xmlns:m="http://schemas.openxmlformats.org/officeDocument/2006/math" xmlns:v="urn:schemas-microsoft-com:vml" xmlns:wp14="http://schemas.microsoft.com/office/word/2010/wordprocessingDrawing" xmlns:wp="http://schemas.openxmlformats.org/drawingml/2006/wordprocessingDrawing" xmlns:w10="urn:schemas-microsoft-com:office:word" xmlns:w="http://schemas.openxmlformats.org/wordprocessingml/2006/main" xmlns:w14="http://schemas.microsoft.com/office/word/2010/wordml" xmlns:w15="http://schemas.microsoft.com/office/word/2012/wordml" xmlns:w16se="http://schemas.microsoft.com/office/word/2015/wordml/symex" xmlns:wpg="http://schemas.microsoft.com/office/word/2010/wordprocessingGroup" xmlns:wpi="http://schemas.microsoft.com/office/word/2010/wordprocessingInk" xmlns:wne="http://schemas.microsoft.com/office/word/2006/wordml" xmlns:wps="http://schemas.microsoft.com/office/word/2010/wordprocessingShape" mc:Ignorable="w14 w15 w16se wp14">
+<w:document xmlns:wpc="http://schemas.microsoft.com/office/word/2010/wordprocessingCanvas" xmlns:cx="http://schemas.microsoft.com/office/drawing/2014/chartex" xmlns:cx1="http://schemas.microsoft.com/office/drawing/2015/9/8/chartex" xmlns:cx2="http://schemas.microsoft.com/office/drawing/2015/10/21/chartex" xmlns:cx3="http://schemas.microsoft.com/office/drawing/2016/5/9/chartex" xmlns:cx4="http://schemas.microsoft.com/office/drawing/2016/5/10/chartex" xmlns:cx5="http://schemas.microsoft.com/office/drawing/2016/5/11/chartex" xmlns:mc="http://schemas.openxmlformats.org/markup-compatibility/2006" xmlns:o="urn:schemas-microsoft-com:office:office" xmlns:r="http://schemas.openxmlformats.org/officeDocument/2006/relationships" xmlns:m="http://schemas.openxmlformats.org/officeDocument/2006/math" xmlns:v="urn:schemas-microsoft-com:vml" xmlns:wp14="http://schemas.microsoft.com/office/word/2010/wordprocessingDrawing" xmlns:wp="http://schemas.openxmlformats.org/drawingml/2006/wordprocessingDrawing" xmlns:w10="urn:schemas-microsoft-com:office:word" xmlns:w="http://schemas.openxmlformats.org/wordprocessingml/2006/main" xmlns:w14="http://schemas.microsoft.com/office/word/2010/wordml" xmlns:w15="http://schemas.microsoft.com/office/word/2012/wordml" xmlns:w16se="http://schemas.microsoft.com/office/word/2015/wordml/symex" xmlns:wpg="http://schemas.microsoft.com/office/word/2010/wordprocessingGroup" xmlns:wpi="http://schemas.microsoft.com/office/word/2010/wordprocessingInk" xmlns:wne="http://schemas.microsoft.com/office/word/2006/wordml" xmlns:wps="http://schemas.microsoft.com/office/word/2010/wordprocessingShape" mc:Ignorable="w14 w15 w16se wp14">
   <w:body>
     <w:p>
       <w:pPr>
@@ -147,43 +147,63 @@
           <w:sz w:val="40"/>
           <w:szCs w:val="24"/>
         </w:rPr>
-        <w:t>Julian Monticelli</w:t>
-      </w:r>
-    </w:p>
-    <w:p>
-      <w:pPr>
-        <w:jc w:val="center"/>
+        <w:t xml:space="preserve">Julian </w:t>
+      </w:r>
+      <w:proofErr w:type="spellStart"/>
+      <w:r>
         <w:rPr>
           <w:rFonts w:ascii="Courier New" w:hAnsi="Courier New" w:cs="Courier New"/>
           <w:sz w:val="40"/>
           <w:szCs w:val="24"/>
         </w:rPr>
-      </w:pPr>
-      <w:r>
+        <w:t>Monticelli</w:t>
+      </w:r>
+      <w:proofErr w:type="spellEnd"/>
+    </w:p>
+    <w:p>
+      <w:pPr>
+        <w:jc w:val="center"/>
         <w:rPr>
           <w:rFonts w:ascii="Courier New" w:hAnsi="Courier New" w:cs="Courier New"/>
           <w:sz w:val="40"/>
           <w:szCs w:val="24"/>
         </w:rPr>
-        <w:t>JJ Naughton</w:t>
-      </w:r>
-    </w:p>
-    <w:p>
-      <w:pPr>
-        <w:jc w:val="center"/>
+      </w:pPr>
+      <w:r>
         <w:rPr>
           <w:rFonts w:ascii="Courier New" w:hAnsi="Courier New" w:cs="Courier New"/>
           <w:sz w:val="40"/>
           <w:szCs w:val="24"/>
         </w:rPr>
-      </w:pPr>
-      <w:r>
+        <w:t>JJ Naughton</w:t>
+      </w:r>
+    </w:p>
+    <w:p>
+      <w:pPr>
+        <w:jc w:val="center"/>
         <w:rPr>
           <w:rFonts w:ascii="Courier New" w:hAnsi="Courier New" w:cs="Courier New"/>
           <w:sz w:val="40"/>
           <w:szCs w:val="24"/>
         </w:rPr>
-        <w:t>Xinyue Guo</w:t>
+      </w:pPr>
+      <w:proofErr w:type="spellStart"/>
+      <w:r>
+        <w:rPr>
+          <w:rFonts w:ascii="Courier New" w:hAnsi="Courier New" w:cs="Courier New"/>
+          <w:sz w:val="40"/>
+          <w:szCs w:val="24"/>
+        </w:rPr>
+        <w:t>Xinyue</w:t>
+      </w:r>
+      <w:proofErr w:type="spellEnd"/>
+      <w:r>
+        <w:rPr>
+          <w:rFonts w:ascii="Courier New" w:hAnsi="Courier New" w:cs="Courier New"/>
+          <w:sz w:val="40"/>
+          <w:szCs w:val="24"/>
+        </w:rPr>
+        <w:t xml:space="preserve"> Guo</w:t>
       </w:r>
     </w:p>
     <w:p>
@@ -301,15 +321,73 @@
           <w:sz w:val="20"/>
           <w:szCs w:val="20"/>
         </w:rPr>
-        <w:t>Personally, a problem I encountered is determining wheth</w:t>
-      </w:r>
-      <w:r>
-        <w:rPr>
-          <w:rFonts w:ascii="Courier New" w:eastAsia="Times New Roman" w:hAnsi="Courier New" w:cs="Courier New"/>
-          <w:sz w:val="20"/>
-          <w:szCs w:val="20"/>
-        </w:rPr>
-        <w:t>er or not something is a defect and shelling out what to focus on. However, I think the part that took the longest was understanding, myself, how this actually worked – not the testing – but the probability part of the Monty Hall Program.</w:t>
+        <w:t xml:space="preserve">Personally, a problem I encountered is determining </w:t>
+      </w:r>
+      <w:r>
+        <w:rPr>
+          <w:rFonts w:ascii="Courier New" w:eastAsia="Times New Roman" w:hAnsi="Courier New" w:cs="Courier New"/>
+          <w:sz w:val="20"/>
+          <w:szCs w:val="20"/>
+        </w:rPr>
+        <w:t>whether</w:t>
+      </w:r>
+      <w:r>
+        <w:rPr>
+          <w:rFonts w:ascii="Courier New" w:eastAsia="Times New Roman" w:hAnsi="Courier New" w:cs="Courier New"/>
+          <w:sz w:val="20"/>
+          <w:szCs w:val="20"/>
+        </w:rPr>
+        <w:t xml:space="preserve"> something is a defect and </w:t>
+      </w:r>
+      <w:r>
+        <w:rPr>
+          <w:rFonts w:ascii="Courier New" w:eastAsia="Times New Roman" w:hAnsi="Courier New" w:cs="Courier New"/>
+          <w:sz w:val="20"/>
+          <w:szCs w:val="20"/>
+        </w:rPr>
+        <w:t>deciding on</w:t>
+      </w:r>
+      <w:r>
+        <w:rPr>
+          <w:rFonts w:ascii="Courier New" w:eastAsia="Times New Roman" w:hAnsi="Courier New" w:cs="Courier New"/>
+          <w:sz w:val="20"/>
+          <w:szCs w:val="20"/>
+        </w:rPr>
+        <w:t xml:space="preserve"> what to focus on</w:t>
+      </w:r>
+      <w:r>
+        <w:rPr>
+          <w:rFonts w:ascii="Courier New" w:eastAsia="Times New Roman" w:hAnsi="Courier New" w:cs="Courier New"/>
+          <w:sz w:val="20"/>
+          <w:szCs w:val="20"/>
+        </w:rPr>
+        <w:t xml:space="preserve"> (i.e., is reading in “0” if I enter “</w:t>
+      </w:r>
+      <w:proofErr w:type="spellStart"/>
+      <w:r>
+        <w:rPr>
+          <w:rFonts w:ascii="Courier New" w:eastAsia="Times New Roman" w:hAnsi="Courier New" w:cs="Courier New"/>
+          <w:sz w:val="20"/>
+          <w:szCs w:val="20"/>
+        </w:rPr>
+        <w:t>lulz</w:t>
+      </w:r>
+      <w:proofErr w:type="spellEnd"/>
+      <w:r>
+        <w:rPr>
+          <w:rFonts w:ascii="Courier New" w:eastAsia="Times New Roman" w:hAnsi="Courier New" w:cs="Courier New"/>
+          <w:sz w:val="20"/>
+          <w:szCs w:val="20"/>
+        </w:rPr>
+        <w:t>” for a number of iterations a bad thing)</w:t>
+      </w:r>
+      <w:r>
+        <w:rPr>
+          <w:rFonts w:ascii="Courier New" w:eastAsia="Times New Roman" w:hAnsi="Courier New" w:cs="Courier New"/>
+          <w:sz w:val="20"/>
+          <w:szCs w:val="20"/>
+        </w:rPr>
+        <w:t>. However, I think the part that took the longest was understanding, myself, how this actually worked – not the testing – but the probability part of the Monty Hall Program.</w:t>
       </w:r>
     </w:p>
     <w:p>
@@ -373,17 +451,7 @@
           <w:sz w:val="20"/>
           <w:szCs w:val="20"/>
         </w:rPr>
-        <w:t>&lt;example</w:t>
-      </w:r>
-      <w:bookmarkStart w:id="0" w:name="_GoBack"/>
-      <w:bookmarkEnd w:id="0"/>
-      <w:r>
-        <w:rPr>
-          <w:rFonts w:ascii="Courier New" w:eastAsia="Times New Roman" w:hAnsi="Courier New" w:cs="Courier New"/>
-          <w:sz w:val="20"/>
-          <w:szCs w:val="20"/>
-        </w:rPr>
-        <w:t>&gt;</w:t>
+        <w:t>JJ:</w:t>
       </w:r>
     </w:p>
     <w:p>
@@ -413,14 +481,6 @@
           <w:szCs w:val="20"/>
         </w:rPr>
       </w:pPr>
-      <w:r>
-        <w:rPr>
-          <w:rFonts w:ascii="Courier New" w:eastAsia="Times New Roman" w:hAnsi="Courier New" w:cs="Courier New"/>
-          <w:sz w:val="20"/>
-          <w:szCs w:val="20"/>
-        </w:rPr>
-        <w:t>IDENTIFIER:</w:t>
-      </w:r>
     </w:p>
     <w:p>
       <w:pPr>
@@ -449,13 +509,23 @@
           <w:szCs w:val="20"/>
         </w:rPr>
       </w:pPr>
-      <w:r>
-        <w:rPr>
-          <w:rFonts w:ascii="Courier New" w:eastAsia="Times New Roman" w:hAnsi="Courier New" w:cs="Courier New"/>
-          <w:sz w:val="20"/>
-          <w:szCs w:val="20"/>
-        </w:rPr>
-        <w:t xml:space="preserve">TEST CASE: </w:t>
+      <w:proofErr w:type="spellStart"/>
+      <w:r>
+        <w:rPr>
+          <w:rFonts w:ascii="Courier New" w:eastAsia="Times New Roman" w:hAnsi="Courier New" w:cs="Courier New"/>
+          <w:sz w:val="20"/>
+          <w:szCs w:val="20"/>
+        </w:rPr>
+        <w:t>Xinyue</w:t>
+      </w:r>
+      <w:proofErr w:type="spellEnd"/>
+      <w:r>
+        <w:rPr>
+          <w:rFonts w:ascii="Courier New" w:eastAsia="Times New Roman" w:hAnsi="Courier New" w:cs="Courier New"/>
+          <w:sz w:val="20"/>
+          <w:szCs w:val="20"/>
+        </w:rPr>
+        <w:t>:</w:t>
       </w:r>
     </w:p>
     <w:p>
@@ -485,14 +555,6 @@
           <w:szCs w:val="20"/>
         </w:rPr>
       </w:pPr>
-      <w:r>
-        <w:rPr>
-          <w:rFonts w:ascii="Courier New" w:eastAsia="Times New Roman" w:hAnsi="Courier New" w:cs="Courier New"/>
-          <w:sz w:val="20"/>
-          <w:szCs w:val="20"/>
-        </w:rPr>
-        <w:t>PRECONDITIONS:</w:t>
-      </w:r>
     </w:p>
     <w:p>
       <w:pPr>
@@ -521,14 +583,6 @@
           <w:szCs w:val="20"/>
         </w:rPr>
       </w:pPr>
-      <w:r>
-        <w:rPr>
-          <w:rFonts w:ascii="Courier New" w:eastAsia="Times New Roman" w:hAnsi="Courier New" w:cs="Courier New"/>
-          <w:sz w:val="20"/>
-          <w:szCs w:val="20"/>
-        </w:rPr>
-        <w:t>EXECUTION STEPS:</w:t>
-      </w:r>
     </w:p>
     <w:p>
       <w:pPr>
@@ -551,55 +605,20 @@
           <w:tab w:val="left" w:pos="14656"/>
         </w:tabs>
         <w:spacing w:after="0" w:line="240" w:lineRule="auto"/>
-        <w:rPr>
-          <w:rFonts w:ascii="Courier New" w:eastAsia="Times New Roman" w:hAnsi="Courier New" w:cs="Courier New"/>
-          <w:sz w:val="20"/>
-          <w:szCs w:val="20"/>
-        </w:rPr>
-      </w:pPr>
-      <w:r>
-        <w:rPr>
-          <w:rFonts w:ascii="Courier New" w:eastAsia="Times New Roman" w:hAnsi="Courier New" w:cs="Courier New"/>
-          <w:sz w:val="20"/>
-          <w:szCs w:val="20"/>
-        </w:rPr>
-        <w:t>POSTCONDITIONS:</w:t>
-      </w:r>
-    </w:p>
-    <w:p>
-      <w:pPr>
-        <w:rPr>
-          <w:rFonts w:ascii="Courier New" w:hAnsi="Courier New" w:cs="Courier New"/>
-          <w:sz w:val="24"/>
-          <w:szCs w:val="24"/>
-        </w:rPr>
-      </w:pPr>
-      <w:r>
-        <w:rPr>
-          <w:rFonts w:ascii="Courier New" w:hAnsi="Courier New" w:cs="Courier New"/>
-          <w:sz w:val="24"/>
-          <w:szCs w:val="24"/>
-        </w:rPr>
-        <w:br w:type="page"/>
-      </w:r>
-    </w:p>
-    <w:p>
-      <w:pPr>
         <w:jc w:val="center"/>
         <w:rPr>
-          <w:rFonts w:ascii="Courier New" w:hAnsi="Courier New" w:cs="Courier New"/>
-          <w:sz w:val="24"/>
-          <w:szCs w:val="24"/>
-        </w:rPr>
-      </w:pPr>
-      <w:r>
-        <w:rPr>
-          <w:rFonts w:ascii="Courier New" w:hAnsi="Courier New" w:cs="Courier New"/>
-          <w:sz w:val="24"/>
-          <w:szCs w:val="24"/>
-        </w:rPr>
-        <w:lastRenderedPageBreak/>
-        <w:t>Defects</w:t>
+          <w:rFonts w:ascii="Courier New" w:eastAsia="Times New Roman" w:hAnsi="Courier New" w:cs="Courier New"/>
+          <w:sz w:val="20"/>
+          <w:szCs w:val="20"/>
+        </w:rPr>
+      </w:pPr>
+      <w:r>
+        <w:rPr>
+          <w:rFonts w:ascii="Courier New" w:eastAsia="Times New Roman" w:hAnsi="Courier New" w:cs="Courier New"/>
+          <w:sz w:val="20"/>
+          <w:szCs w:val="20"/>
+        </w:rPr>
+        <w:t>Test Plan</w:t>
       </w:r>
     </w:p>
     <w:p>
@@ -623,20 +642,13 @@
           <w:tab w:val="left" w:pos="14656"/>
         </w:tabs>
         <w:spacing w:after="0" w:line="240" w:lineRule="auto"/>
-        <w:rPr>
-          <w:rFonts w:ascii="Courier New" w:eastAsia="Times New Roman" w:hAnsi="Courier New" w:cs="Courier New"/>
-          <w:sz w:val="20"/>
-          <w:szCs w:val="20"/>
-        </w:rPr>
-      </w:pPr>
-      <w:r>
-        <w:rPr>
-          <w:rFonts w:ascii="Courier New" w:eastAsia="Times New Roman" w:hAnsi="Courier New" w:cs="Courier New"/>
-          <w:sz w:val="20"/>
-          <w:szCs w:val="20"/>
-        </w:rPr>
-        <w:t>&lt;example&gt;</w:t>
-      </w:r>
+        <w:jc w:val="center"/>
+        <w:rPr>
+          <w:rFonts w:ascii="Courier New" w:eastAsia="Times New Roman" w:hAnsi="Courier New" w:cs="Courier New"/>
+          <w:sz w:val="20"/>
+          <w:szCs w:val="20"/>
+        </w:rPr>
+      </w:pPr>
     </w:p>
     <w:p>
       <w:pPr>
@@ -659,20 +671,32 @@
           <w:tab w:val="left" w:pos="14656"/>
         </w:tabs>
         <w:spacing w:after="0" w:line="240" w:lineRule="auto"/>
-        <w:rPr>
-          <w:rFonts w:ascii="Courier New" w:eastAsia="Times New Roman" w:hAnsi="Courier New" w:cs="Courier New"/>
-          <w:sz w:val="20"/>
-          <w:szCs w:val="20"/>
-        </w:rPr>
-      </w:pPr>
-      <w:r>
-        <w:rPr>
-          <w:rFonts w:ascii="Courier New" w:eastAsia="Times New Roman" w:hAnsi="Courier New" w:cs="Courier New"/>
-          <w:sz w:val="20"/>
-          <w:szCs w:val="20"/>
-        </w:rPr>
-        <w:t>SUMMARY:</w:t>
-      </w:r>
+        <w:jc w:val="center"/>
+        <w:rPr>
+          <w:rFonts w:ascii="Courier New" w:eastAsia="Times New Roman" w:hAnsi="Courier New" w:cs="Courier New"/>
+          <w:sz w:val="20"/>
+          <w:szCs w:val="20"/>
+        </w:rPr>
+      </w:pPr>
+      <w:r>
+        <w:rPr>
+          <w:rFonts w:ascii="Courier New" w:eastAsia="Times New Roman" w:hAnsi="Courier New" w:cs="Courier New"/>
+          <w:sz w:val="20"/>
+          <w:szCs w:val="20"/>
+        </w:rPr>
+        <w:t xml:space="preserve">(for convenience, </w:t>
+      </w:r>
+      <w:hyperlink r:id="rId5" w:history="1">
+        <w:r>
+          <w:rPr>
+            <w:rStyle w:val="Hyperlink"/>
+            <w:rFonts w:ascii="Courier New" w:eastAsia="Times New Roman" w:hAnsi="Courier New" w:cs="Courier New"/>
+            <w:sz w:val="20"/>
+            <w:szCs w:val="20"/>
+          </w:rPr>
+          <w:t>https://github.com/laboon/CS1632_Spring2017/blob/master/deliverables/1/requirements.md</w:t>
+        </w:r>
+      </w:hyperlink>
     </w:p>
     <w:p>
       <w:pPr>
@@ -695,19 +719,20 @@
           <w:tab w:val="left" w:pos="14656"/>
         </w:tabs>
         <w:spacing w:after="0" w:line="240" w:lineRule="auto"/>
-        <w:rPr>
-          <w:rFonts w:ascii="Courier New" w:eastAsia="Times New Roman" w:hAnsi="Courier New" w:cs="Courier New"/>
-          <w:sz w:val="20"/>
-          <w:szCs w:val="20"/>
-        </w:rPr>
-      </w:pPr>
-      <w:r>
-        <w:rPr>
-          <w:rFonts w:ascii="Courier New" w:eastAsia="Times New Roman" w:hAnsi="Courier New" w:cs="Courier New"/>
-          <w:sz w:val="20"/>
-          <w:szCs w:val="20"/>
-        </w:rPr>
-        <w:t>DESCRIPTION:</w:t>
+        <w:jc w:val="center"/>
+        <w:rPr>
+          <w:rFonts w:ascii="Courier New" w:eastAsia="Times New Roman" w:hAnsi="Courier New" w:cs="Courier New"/>
+          <w:sz w:val="20"/>
+          <w:szCs w:val="20"/>
+        </w:rPr>
+      </w:pPr>
+      <w:r>
+        <w:rPr>
+          <w:rFonts w:ascii="Courier New" w:eastAsia="Times New Roman" w:hAnsi="Courier New" w:cs="Courier New"/>
+          <w:sz w:val="20"/>
+          <w:szCs w:val="20"/>
+        </w:rPr>
+        <w:t>is the link to the requirements)</w:t>
       </w:r>
     </w:p>
     <w:p>
@@ -737,14 +762,6 @@
           <w:szCs w:val="20"/>
         </w:rPr>
       </w:pPr>
-      <w:r>
-        <w:rPr>
-          <w:rFonts w:ascii="Courier New" w:eastAsia="Times New Roman" w:hAnsi="Courier New" w:cs="Courier New"/>
-          <w:sz w:val="20"/>
-          <w:szCs w:val="20"/>
-        </w:rPr>
-        <w:t>REPRODUCTION STEPS:</w:t>
-      </w:r>
     </w:p>
     <w:p>
       <w:pPr>
@@ -779,7 +796,23 @@
           <w:sz w:val="20"/>
           <w:szCs w:val="20"/>
         </w:rPr>
-        <w:t>EXPECTED BEHAVIOR:</w:t>
+        <w:t>&lt;example</w:t>
+      </w:r>
+      <w:r>
+        <w:rPr>
+          <w:rFonts w:ascii="Courier New" w:eastAsia="Times New Roman" w:hAnsi="Courier New" w:cs="Courier New"/>
+          <w:sz w:val="20"/>
+          <w:szCs w:val="20"/>
+        </w:rPr>
+        <w:t>&gt;</w:t>
+      </w:r>
+      <w:r>
+        <w:rPr>
+          <w:rFonts w:ascii="Courier New" w:eastAsia="Times New Roman" w:hAnsi="Courier New" w:cs="Courier New"/>
+          <w:sz w:val="20"/>
+          <w:szCs w:val="20"/>
+        </w:rPr>
+        <w:t xml:space="preserve"> (I’m not sure that I’m right on this – some sort of confirmation would be nice)</w:t>
       </w:r>
     </w:p>
     <w:p>
@@ -809,13 +842,322 @@
           <w:szCs w:val="20"/>
         </w:rPr>
       </w:pPr>
-      <w:r>
-        <w:rPr>
-          <w:rFonts w:ascii="Courier New" w:eastAsia="Times New Roman" w:hAnsi="Courier New" w:cs="Courier New"/>
-          <w:sz w:val="20"/>
-          <w:szCs w:val="20"/>
-        </w:rPr>
-        <w:t>OBSERVED BEHAVIOR:</w:t>
+    </w:p>
+    <w:p>
+      <w:pPr>
+        <w:tabs>
+          <w:tab w:val="left" w:pos="916"/>
+          <w:tab w:val="left" w:pos="1832"/>
+          <w:tab w:val="left" w:pos="2748"/>
+          <w:tab w:val="left" w:pos="3664"/>
+          <w:tab w:val="left" w:pos="4580"/>
+          <w:tab w:val="left" w:pos="5496"/>
+          <w:tab w:val="left" w:pos="6412"/>
+          <w:tab w:val="left" w:pos="7328"/>
+          <w:tab w:val="left" w:pos="8244"/>
+          <w:tab w:val="left" w:pos="9160"/>
+          <w:tab w:val="left" w:pos="10076"/>
+          <w:tab w:val="left" w:pos="10992"/>
+          <w:tab w:val="left" w:pos="11908"/>
+          <w:tab w:val="left" w:pos="12824"/>
+          <w:tab w:val="left" w:pos="13740"/>
+          <w:tab w:val="left" w:pos="14656"/>
+        </w:tabs>
+        <w:spacing w:after="0" w:line="240" w:lineRule="auto"/>
+        <w:ind w:left="2430" w:hanging="2430"/>
+        <w:rPr>
+          <w:rFonts w:ascii="Courier New" w:eastAsia="Times New Roman" w:hAnsi="Courier New" w:cs="Courier New"/>
+          <w:sz w:val="20"/>
+          <w:szCs w:val="20"/>
+        </w:rPr>
+      </w:pPr>
+      <w:r>
+        <w:rPr>
+          <w:rFonts w:ascii="Courier New" w:eastAsia="Times New Roman" w:hAnsi="Courier New" w:cs="Courier New"/>
+          <w:sz w:val="20"/>
+          <w:szCs w:val="20"/>
+        </w:rPr>
+        <w:t>IDENTIFIER:</w:t>
+      </w:r>
+      <w:r>
+        <w:rPr>
+          <w:rFonts w:ascii="Courier New" w:eastAsia="Times New Roman" w:hAnsi="Courier New" w:cs="Courier New"/>
+          <w:sz w:val="20"/>
+          <w:szCs w:val="20"/>
+        </w:rPr>
+        <w:t xml:space="preserve"> TEST-</w:t>
+      </w:r>
+      <w:r>
+        <w:rPr>
+          <w:rFonts w:ascii="Courier New" w:eastAsia="Times New Roman" w:hAnsi="Courier New" w:cs="Courier New"/>
+          <w:sz w:val="20"/>
+          <w:szCs w:val="20"/>
+        </w:rPr>
+        <w:t>BASIC-CALC</w:t>
+      </w:r>
+    </w:p>
+    <w:p>
+      <w:pPr>
+        <w:tabs>
+          <w:tab w:val="left" w:pos="916"/>
+          <w:tab w:val="left" w:pos="1832"/>
+          <w:tab w:val="left" w:pos="2748"/>
+          <w:tab w:val="left" w:pos="3664"/>
+          <w:tab w:val="left" w:pos="4580"/>
+          <w:tab w:val="left" w:pos="5496"/>
+          <w:tab w:val="left" w:pos="6412"/>
+          <w:tab w:val="left" w:pos="7328"/>
+          <w:tab w:val="left" w:pos="8244"/>
+          <w:tab w:val="left" w:pos="9160"/>
+          <w:tab w:val="left" w:pos="10076"/>
+          <w:tab w:val="left" w:pos="10992"/>
+          <w:tab w:val="left" w:pos="11908"/>
+          <w:tab w:val="left" w:pos="12824"/>
+          <w:tab w:val="left" w:pos="13740"/>
+          <w:tab w:val="left" w:pos="14656"/>
+        </w:tabs>
+        <w:spacing w:after="0" w:line="240" w:lineRule="auto"/>
+        <w:ind w:left="2430" w:hanging="2430"/>
+        <w:rPr>
+          <w:rFonts w:ascii="Courier New" w:eastAsia="Times New Roman" w:hAnsi="Courier New" w:cs="Courier New"/>
+          <w:sz w:val="20"/>
+          <w:szCs w:val="20"/>
+        </w:rPr>
+      </w:pPr>
+      <w:r>
+        <w:rPr>
+          <w:rFonts w:ascii="Courier New" w:eastAsia="Times New Roman" w:hAnsi="Courier New" w:cs="Courier New"/>
+          <w:sz w:val="20"/>
+          <w:szCs w:val="20"/>
+        </w:rPr>
+        <w:t xml:space="preserve">TEST CASE: </w:t>
+      </w:r>
+      <w:r>
+        <w:rPr>
+          <w:rFonts w:ascii="Courier New" w:eastAsia="Times New Roman" w:hAnsi="Courier New" w:cs="Courier New"/>
+          <w:sz w:val="20"/>
+          <w:szCs w:val="20"/>
+        </w:rPr>
+        <w:t xml:space="preserve">Run the program with </w:t>
+      </w:r>
+      <w:proofErr w:type="spellStart"/>
+      <w:r>
+        <w:rPr>
+          <w:rFonts w:ascii="Courier New" w:eastAsia="Times New Roman" w:hAnsi="Courier New" w:cs="Courier New"/>
+          <w:sz w:val="20"/>
+          <w:szCs w:val="20"/>
+        </w:rPr>
+        <w:t>args</w:t>
+      </w:r>
+      <w:proofErr w:type="spellEnd"/>
+      <w:r>
+        <w:rPr>
+          <w:rFonts w:ascii="Courier New" w:eastAsia="Times New Roman" w:hAnsi="Courier New" w:cs="Courier New"/>
+          <w:sz w:val="20"/>
+          <w:szCs w:val="20"/>
+        </w:rPr>
+        <w:t xml:space="preserve"> </w:t>
+      </w:r>
+      <w:r>
+        <w:rPr>
+          <w:rFonts w:ascii="Courier New" w:eastAsia="Times New Roman" w:hAnsi="Courier New" w:cs="Courier New"/>
+          <w:sz w:val="20"/>
+          <w:szCs w:val="20"/>
+        </w:rPr>
+        <w:t>“</w:t>
+      </w:r>
+      <w:r>
+        <w:rPr>
+          <w:rFonts w:ascii="Courier New" w:eastAsia="Times New Roman" w:hAnsi="Courier New" w:cs="Courier New"/>
+          <w:sz w:val="20"/>
+          <w:szCs w:val="20"/>
+        </w:rPr>
+        <w:t xml:space="preserve">Car Goat </w:t>
+      </w:r>
+      <w:r>
+        <w:rPr>
+          <w:rFonts w:ascii="Courier New" w:eastAsia="Times New Roman" w:hAnsi="Courier New" w:cs="Courier New"/>
+          <w:sz w:val="20"/>
+          <w:szCs w:val="20"/>
+        </w:rPr>
+        <w:t xml:space="preserve">10000 8” or another number of tries and threads </w:t>
+      </w:r>
+      <w:r>
+        <w:rPr>
+          <w:rFonts w:ascii="Courier New" w:eastAsia="Times New Roman" w:hAnsi="Courier New" w:cs="Courier New"/>
+          <w:sz w:val="20"/>
+          <w:szCs w:val="20"/>
+        </w:rPr>
+        <w:t>and make sure that it calculates the results of switching and staying in the Monty Hall problem.</w:t>
+      </w:r>
+    </w:p>
+    <w:p>
+      <w:pPr>
+        <w:tabs>
+          <w:tab w:val="left" w:pos="916"/>
+          <w:tab w:val="left" w:pos="1832"/>
+          <w:tab w:val="left" w:pos="2748"/>
+          <w:tab w:val="left" w:pos="3664"/>
+          <w:tab w:val="left" w:pos="4580"/>
+          <w:tab w:val="left" w:pos="5496"/>
+          <w:tab w:val="left" w:pos="6412"/>
+          <w:tab w:val="left" w:pos="7328"/>
+          <w:tab w:val="left" w:pos="8244"/>
+          <w:tab w:val="left" w:pos="9160"/>
+          <w:tab w:val="left" w:pos="10076"/>
+          <w:tab w:val="left" w:pos="10992"/>
+          <w:tab w:val="left" w:pos="11908"/>
+          <w:tab w:val="left" w:pos="12824"/>
+          <w:tab w:val="left" w:pos="13740"/>
+          <w:tab w:val="left" w:pos="14656"/>
+        </w:tabs>
+        <w:spacing w:after="0" w:line="240" w:lineRule="auto"/>
+        <w:ind w:left="2430" w:hanging="2430"/>
+        <w:rPr>
+          <w:rFonts w:ascii="Courier New" w:eastAsia="Times New Roman" w:hAnsi="Courier New" w:cs="Courier New"/>
+          <w:sz w:val="20"/>
+          <w:szCs w:val="20"/>
+        </w:rPr>
+      </w:pPr>
+      <w:r>
+        <w:rPr>
+          <w:rFonts w:ascii="Courier New" w:eastAsia="Times New Roman" w:hAnsi="Courier New" w:cs="Courier New"/>
+          <w:sz w:val="20"/>
+          <w:szCs w:val="20"/>
+        </w:rPr>
+        <w:t>PRECONDITIONS:</w:t>
+      </w:r>
+      <w:r>
+        <w:rPr>
+          <w:rFonts w:ascii="Courier New" w:eastAsia="Times New Roman" w:hAnsi="Courier New" w:cs="Courier New"/>
+          <w:sz w:val="20"/>
+          <w:szCs w:val="20"/>
+        </w:rPr>
+        <w:t xml:space="preserve"> None (the program is run from program arguments)</w:t>
+      </w:r>
+    </w:p>
+    <w:p>
+      <w:pPr>
+        <w:tabs>
+          <w:tab w:val="left" w:pos="916"/>
+          <w:tab w:val="left" w:pos="1832"/>
+          <w:tab w:val="left" w:pos="2748"/>
+          <w:tab w:val="left" w:pos="3664"/>
+          <w:tab w:val="left" w:pos="4580"/>
+          <w:tab w:val="left" w:pos="5496"/>
+          <w:tab w:val="left" w:pos="6412"/>
+          <w:tab w:val="left" w:pos="7328"/>
+          <w:tab w:val="left" w:pos="8244"/>
+          <w:tab w:val="left" w:pos="9160"/>
+          <w:tab w:val="left" w:pos="10076"/>
+          <w:tab w:val="left" w:pos="10992"/>
+          <w:tab w:val="left" w:pos="11908"/>
+          <w:tab w:val="left" w:pos="12824"/>
+          <w:tab w:val="left" w:pos="13740"/>
+          <w:tab w:val="left" w:pos="14656"/>
+        </w:tabs>
+        <w:spacing w:after="0" w:line="240" w:lineRule="auto"/>
+        <w:ind w:left="2430" w:hanging="2430"/>
+        <w:rPr>
+          <w:rFonts w:ascii="Courier New" w:eastAsia="Times New Roman" w:hAnsi="Courier New" w:cs="Courier New"/>
+          <w:sz w:val="20"/>
+          <w:szCs w:val="20"/>
+        </w:rPr>
+      </w:pPr>
+      <w:r>
+        <w:rPr>
+          <w:rFonts w:ascii="Courier New" w:eastAsia="Times New Roman" w:hAnsi="Courier New" w:cs="Courier New"/>
+          <w:sz w:val="20"/>
+          <w:szCs w:val="20"/>
+        </w:rPr>
+        <w:t>EXECUTION STEPS:</w:t>
+      </w:r>
+      <w:r>
+        <w:rPr>
+          <w:rFonts w:ascii="Courier New" w:eastAsia="Times New Roman" w:hAnsi="Courier New" w:cs="Courier New"/>
+          <w:sz w:val="20"/>
+          <w:szCs w:val="20"/>
+        </w:rPr>
+        <w:t xml:space="preserve"> </w:t>
+      </w:r>
+      <w:r>
+        <w:rPr>
+          <w:rFonts w:ascii="Courier New" w:eastAsia="Times New Roman" w:hAnsi="Courier New" w:cs="Courier New"/>
+          <w:sz w:val="20"/>
+          <w:szCs w:val="20"/>
+        </w:rPr>
+        <w:t xml:space="preserve">Run the program with </w:t>
+      </w:r>
+      <w:proofErr w:type="spellStart"/>
+      <w:r>
+        <w:rPr>
+          <w:rFonts w:ascii="Courier New" w:eastAsia="Times New Roman" w:hAnsi="Courier New" w:cs="Courier New"/>
+          <w:sz w:val="20"/>
+          <w:szCs w:val="20"/>
+        </w:rPr>
+        <w:t>args</w:t>
+      </w:r>
+      <w:proofErr w:type="spellEnd"/>
+      <w:r>
+        <w:rPr>
+          <w:rFonts w:ascii="Courier New" w:eastAsia="Times New Roman" w:hAnsi="Courier New" w:cs="Courier New"/>
+          <w:sz w:val="20"/>
+          <w:szCs w:val="20"/>
+        </w:rPr>
+        <w:t xml:space="preserve"> “Car Goat 10000 8”</w:t>
+      </w:r>
+      <w:r>
+        <w:rPr>
+          <w:rFonts w:ascii="Courier New" w:eastAsia="Times New Roman" w:hAnsi="Courier New" w:cs="Courier New"/>
+          <w:sz w:val="20"/>
+          <w:szCs w:val="20"/>
+        </w:rPr>
+        <w:t xml:space="preserve"> (or a reasonable amount of iterations and threads)</w:t>
+      </w:r>
+    </w:p>
+    <w:p>
+      <w:pPr>
+        <w:tabs>
+          <w:tab w:val="left" w:pos="916"/>
+          <w:tab w:val="left" w:pos="1832"/>
+          <w:tab w:val="left" w:pos="2748"/>
+          <w:tab w:val="left" w:pos="3664"/>
+          <w:tab w:val="left" w:pos="4580"/>
+          <w:tab w:val="left" w:pos="5496"/>
+          <w:tab w:val="left" w:pos="6412"/>
+          <w:tab w:val="left" w:pos="7328"/>
+          <w:tab w:val="left" w:pos="8244"/>
+          <w:tab w:val="left" w:pos="9160"/>
+          <w:tab w:val="left" w:pos="10076"/>
+          <w:tab w:val="left" w:pos="10992"/>
+          <w:tab w:val="left" w:pos="11908"/>
+          <w:tab w:val="left" w:pos="12824"/>
+          <w:tab w:val="left" w:pos="13740"/>
+          <w:tab w:val="left" w:pos="14656"/>
+        </w:tabs>
+        <w:spacing w:after="0" w:line="240" w:lineRule="auto"/>
+        <w:ind w:left="2430" w:hanging="2430"/>
+        <w:rPr>
+          <w:rFonts w:ascii="Courier New" w:eastAsia="Times New Roman" w:hAnsi="Courier New" w:cs="Courier New"/>
+          <w:sz w:val="20"/>
+          <w:szCs w:val="20"/>
+        </w:rPr>
+      </w:pPr>
+      <w:r>
+        <w:rPr>
+          <w:rFonts w:ascii="Courier New" w:eastAsia="Times New Roman" w:hAnsi="Courier New" w:cs="Courier New"/>
+          <w:sz w:val="20"/>
+          <w:szCs w:val="20"/>
+        </w:rPr>
+        <w:t>POSTCONDITIONS:</w:t>
+      </w:r>
+      <w:r>
+        <w:rPr>
+          <w:rFonts w:ascii="Courier New" w:eastAsia="Times New Roman" w:hAnsi="Courier New" w:cs="Courier New"/>
+          <w:sz w:val="20"/>
+          <w:szCs w:val="20"/>
+        </w:rPr>
+        <w:t xml:space="preserve"> The program displays the chances of getting both the good and bad options had you switched or had you stayed. </w:t>
       </w:r>
     </w:p>
     <w:p>
@@ -826,6 +1168,2393 @@
           <w:szCs w:val="24"/>
         </w:rPr>
       </w:pPr>
+      <w:r>
+        <w:rPr>
+          <w:rFonts w:ascii="Courier New" w:hAnsi="Courier New" w:cs="Courier New"/>
+          <w:sz w:val="24"/>
+          <w:szCs w:val="24"/>
+        </w:rPr>
+        <w:br w:type="page"/>
+      </w:r>
+      <w:bookmarkStart w:id="0" w:name="_GoBack"/>
+      <w:bookmarkEnd w:id="0"/>
+    </w:p>
+    <w:p>
+      <w:pPr>
+        <w:jc w:val="center"/>
+        <w:rPr>
+          <w:rFonts w:ascii="Courier New" w:hAnsi="Courier New" w:cs="Courier New"/>
+          <w:sz w:val="24"/>
+          <w:szCs w:val="24"/>
+        </w:rPr>
+      </w:pPr>
+      <w:r>
+        <w:rPr>
+          <w:rFonts w:ascii="Courier New" w:hAnsi="Courier New" w:cs="Courier New"/>
+          <w:sz w:val="24"/>
+          <w:szCs w:val="24"/>
+        </w:rPr>
+        <w:lastRenderedPageBreak/>
+        <w:t>Traceability Matrix</w:t>
+      </w:r>
+    </w:p>
+    <w:tbl>
+      <w:tblPr>
+        <w:tblStyle w:val="TableGrid"/>
+        <w:tblW w:w="0" w:type="auto"/>
+        <w:tblLook w:val="04A0" w:firstRow="1" w:lastRow="0" w:firstColumn="1" w:lastColumn="0" w:noHBand="0" w:noVBand="1"/>
+      </w:tblPr>
+      <w:tblGrid>
+        <w:gridCol w:w="1413"/>
+        <w:gridCol w:w="870"/>
+        <w:gridCol w:w="978"/>
+        <w:gridCol w:w="870"/>
+        <w:gridCol w:w="1087"/>
+        <w:gridCol w:w="978"/>
+        <w:gridCol w:w="870"/>
+        <w:gridCol w:w="870"/>
+        <w:gridCol w:w="1414"/>
+      </w:tblGrid>
+      <w:tr>
+        <w:tc>
+          <w:tcPr>
+            <w:tcW w:w="1413" w:type="dxa"/>
+          </w:tcPr>
+          <w:p>
+            <w:pPr>
+              <w:rPr>
+                <w:rFonts w:ascii="Courier New" w:hAnsi="Courier New" w:cs="Courier New"/>
+              </w:rPr>
+            </w:pPr>
+            <w:proofErr w:type="spellStart"/>
+            <w:r>
+              <w:rPr>
+                <w:rFonts w:ascii="Courier New" w:hAnsi="Courier New" w:cs="Courier New"/>
+              </w:rPr>
+              <w:t>Req</w:t>
+            </w:r>
+            <w:proofErr w:type="spellEnd"/>
+            <w:r>
+              <w:rPr>
+                <w:rFonts w:ascii="Courier New" w:hAnsi="Courier New" w:cs="Courier New"/>
+              </w:rPr>
+              <w:t>/</w:t>
+            </w:r>
+            <w:proofErr w:type="spellStart"/>
+            <w:r>
+              <w:rPr>
+                <w:rFonts w:ascii="Courier New" w:hAnsi="Courier New" w:cs="Courier New"/>
+              </w:rPr>
+              <w:t>Tst</w:t>
+            </w:r>
+            <w:proofErr w:type="spellEnd"/>
+          </w:p>
+        </w:tc>
+        <w:tc>
+          <w:tcPr>
+            <w:tcW w:w="870" w:type="dxa"/>
+          </w:tcPr>
+          <w:p>
+            <w:pPr>
+              <w:rPr>
+                <w:rFonts w:ascii="Courier New" w:hAnsi="Courier New" w:cs="Courier New"/>
+              </w:rPr>
+            </w:pPr>
+            <w:r>
+              <w:rPr>
+                <w:rFonts w:ascii="Courier New" w:hAnsi="Courier New" w:cs="Courier New"/>
+              </w:rPr>
+              <w:t xml:space="preserve">TEST- </w:t>
+            </w:r>
+            <w:r>
+              <w:rPr>
+                <w:rFonts w:ascii="Courier New" w:hAnsi="Courier New" w:cs="Courier New"/>
+              </w:rPr>
+              <w:t>BASIC-CALC</w:t>
+            </w:r>
+          </w:p>
+        </w:tc>
+        <w:tc>
+          <w:tcPr>
+            <w:tcW w:w="978" w:type="dxa"/>
+          </w:tcPr>
+          <w:p>
+            <w:pPr>
+              <w:rPr>
+                <w:rFonts w:ascii="Courier New" w:hAnsi="Courier New" w:cs="Courier New"/>
+              </w:rPr>
+            </w:pPr>
+            <w:r>
+              <w:rPr>
+                <w:rFonts w:ascii="Courier New" w:hAnsi="Courier New" w:cs="Courier New"/>
+              </w:rPr>
+              <w:t>TEST-THREADS</w:t>
+            </w:r>
+          </w:p>
+        </w:tc>
+        <w:tc>
+          <w:tcPr>
+            <w:tcW w:w="870" w:type="dxa"/>
+          </w:tcPr>
+          <w:p>
+            <w:pPr>
+              <w:rPr>
+                <w:rFonts w:ascii="Courier New" w:hAnsi="Courier New" w:cs="Courier New"/>
+              </w:rPr>
+            </w:pPr>
+            <w:r>
+              <w:rPr>
+                <w:rFonts w:ascii="Courier New" w:hAnsi="Courier New" w:cs="Courier New"/>
+              </w:rPr>
+              <w:t>TEST-ARGS-NUMBER</w:t>
+            </w:r>
+          </w:p>
+        </w:tc>
+        <w:tc>
+          <w:tcPr>
+            <w:tcW w:w="1087" w:type="dxa"/>
+          </w:tcPr>
+          <w:p>
+            <w:pPr>
+              <w:rPr>
+                <w:rFonts w:ascii="Courier New" w:hAnsi="Courier New" w:cs="Courier New"/>
+              </w:rPr>
+            </w:pPr>
+            <w:r>
+              <w:rPr>
+                <w:rFonts w:ascii="Courier New" w:hAnsi="Courier New" w:cs="Courier New"/>
+              </w:rPr>
+              <w:t>TEST-DISPLAY-RESULTS</w:t>
+            </w:r>
+          </w:p>
+        </w:tc>
+        <w:tc>
+          <w:tcPr>
+            <w:tcW w:w="978" w:type="dxa"/>
+          </w:tcPr>
+          <w:p>
+            <w:pPr>
+              <w:rPr>
+                <w:rFonts w:ascii="Courier New" w:hAnsi="Courier New" w:cs="Courier New"/>
+              </w:rPr>
+            </w:pPr>
+            <w:r>
+              <w:rPr>
+                <w:rFonts w:ascii="Courier New" w:hAnsi="Courier New" w:cs="Courier New"/>
+              </w:rPr>
+              <w:t>TEST-ARGS-INVALID</w:t>
+            </w:r>
+          </w:p>
+        </w:tc>
+        <w:tc>
+          <w:tcPr>
+            <w:tcW w:w="870" w:type="dxa"/>
+          </w:tcPr>
+          <w:p>
+            <w:pPr>
+              <w:rPr>
+                <w:rFonts w:ascii="Courier New" w:hAnsi="Courier New" w:cs="Courier New"/>
+              </w:rPr>
+            </w:pPr>
+            <w:r>
+              <w:rPr>
+                <w:rFonts w:ascii="Courier New" w:hAnsi="Courier New" w:cs="Courier New"/>
+              </w:rPr>
+              <w:t>TEST-SMALL-NUM</w:t>
+            </w:r>
+          </w:p>
+        </w:tc>
+        <w:tc>
+          <w:tcPr>
+            <w:tcW w:w="1119" w:type="dxa"/>
+          </w:tcPr>
+          <w:p>
+            <w:pPr>
+              <w:rPr>
+                <w:rFonts w:ascii="Courier New" w:hAnsi="Courier New" w:cs="Courier New"/>
+              </w:rPr>
+            </w:pPr>
+            <w:r>
+              <w:rPr>
+                <w:rFonts w:ascii="Courier New" w:hAnsi="Courier New" w:cs="Courier New"/>
+              </w:rPr>
+              <w:t>TEST-SMALL-NUM-CONT</w:t>
+            </w:r>
+          </w:p>
+        </w:tc>
+        <w:tc>
+          <w:tcPr>
+            <w:tcW w:w="1165" w:type="dxa"/>
+          </w:tcPr>
+          <w:p>
+            <w:pPr>
+              <w:rPr>
+                <w:rFonts w:ascii="Courier New" w:hAnsi="Courier New" w:cs="Courier New"/>
+              </w:rPr>
+            </w:pPr>
+            <w:r>
+              <w:rPr>
+                <w:rFonts w:ascii="Courier New" w:hAnsi="Courier New" w:cs="Courier New"/>
+              </w:rPr>
+              <w:t>TEST-NF-PERFORMANCE</w:t>
+            </w:r>
+          </w:p>
+        </w:tc>
+      </w:tr>
+      <w:tr>
+        <w:tc>
+          <w:tcPr>
+            <w:tcW w:w="1413" w:type="dxa"/>
+          </w:tcPr>
+          <w:p>
+            <w:pPr>
+              <w:rPr>
+                <w:rFonts w:ascii="Courier New" w:hAnsi="Courier New" w:cs="Courier New"/>
+              </w:rPr>
+            </w:pPr>
+            <w:r>
+              <w:rPr>
+                <w:rFonts w:ascii="Courier New" w:hAnsi="Courier New" w:cs="Courier New"/>
+              </w:rPr>
+              <w:t>FUN-BASIC-CALC</w:t>
+            </w:r>
+          </w:p>
+        </w:tc>
+        <w:tc>
+          <w:tcPr>
+            <w:tcW w:w="870" w:type="dxa"/>
+          </w:tcPr>
+          <w:p>
+            <w:pPr>
+              <w:jc w:val="center"/>
+              <w:rPr>
+                <w:rFonts w:ascii="Courier New" w:hAnsi="Courier New" w:cs="Courier New"/>
+              </w:rPr>
+            </w:pPr>
+            <w:r>
+              <w:rPr>
+                <w:rFonts w:ascii="Courier New" w:hAnsi="Courier New" w:cs="Courier New"/>
+              </w:rPr>
+              <w:t>x</w:t>
+            </w:r>
+          </w:p>
+        </w:tc>
+        <w:tc>
+          <w:tcPr>
+            <w:tcW w:w="978" w:type="dxa"/>
+          </w:tcPr>
+          <w:p>
+            <w:pPr>
+              <w:jc w:val="center"/>
+              <w:rPr>
+                <w:rFonts w:ascii="Courier New" w:hAnsi="Courier New" w:cs="Courier New"/>
+              </w:rPr>
+            </w:pPr>
+          </w:p>
+        </w:tc>
+        <w:tc>
+          <w:tcPr>
+            <w:tcW w:w="870" w:type="dxa"/>
+          </w:tcPr>
+          <w:p>
+            <w:pPr>
+              <w:jc w:val="center"/>
+              <w:rPr>
+                <w:rFonts w:ascii="Courier New" w:hAnsi="Courier New" w:cs="Courier New"/>
+              </w:rPr>
+            </w:pPr>
+          </w:p>
+        </w:tc>
+        <w:tc>
+          <w:tcPr>
+            <w:tcW w:w="1087" w:type="dxa"/>
+          </w:tcPr>
+          <w:p>
+            <w:pPr>
+              <w:jc w:val="center"/>
+              <w:rPr>
+                <w:rFonts w:ascii="Courier New" w:hAnsi="Courier New" w:cs="Courier New"/>
+              </w:rPr>
+            </w:pPr>
+          </w:p>
+        </w:tc>
+        <w:tc>
+          <w:tcPr>
+            <w:tcW w:w="978" w:type="dxa"/>
+          </w:tcPr>
+          <w:p>
+            <w:pPr>
+              <w:jc w:val="center"/>
+              <w:rPr>
+                <w:rFonts w:ascii="Courier New" w:hAnsi="Courier New" w:cs="Courier New"/>
+              </w:rPr>
+            </w:pPr>
+          </w:p>
+        </w:tc>
+        <w:tc>
+          <w:tcPr>
+            <w:tcW w:w="870" w:type="dxa"/>
+          </w:tcPr>
+          <w:p>
+            <w:pPr>
+              <w:jc w:val="center"/>
+              <w:rPr>
+                <w:rFonts w:ascii="Courier New" w:hAnsi="Courier New" w:cs="Courier New"/>
+              </w:rPr>
+            </w:pPr>
+          </w:p>
+        </w:tc>
+        <w:tc>
+          <w:tcPr>
+            <w:tcW w:w="1119" w:type="dxa"/>
+          </w:tcPr>
+          <w:p>
+            <w:pPr>
+              <w:jc w:val="center"/>
+              <w:rPr>
+                <w:rFonts w:ascii="Courier New" w:hAnsi="Courier New" w:cs="Courier New"/>
+              </w:rPr>
+            </w:pPr>
+          </w:p>
+        </w:tc>
+        <w:tc>
+          <w:tcPr>
+            <w:tcW w:w="1165" w:type="dxa"/>
+          </w:tcPr>
+          <w:p>
+            <w:pPr>
+              <w:jc w:val="center"/>
+              <w:rPr>
+                <w:rFonts w:ascii="Courier New" w:hAnsi="Courier New" w:cs="Courier New"/>
+              </w:rPr>
+            </w:pPr>
+          </w:p>
+        </w:tc>
+      </w:tr>
+      <w:tr>
+        <w:tc>
+          <w:tcPr>
+            <w:tcW w:w="1413" w:type="dxa"/>
+          </w:tcPr>
+          <w:p>
+            <w:pPr>
+              <w:rPr>
+                <w:rFonts w:ascii="Courier New" w:hAnsi="Courier New" w:cs="Courier New"/>
+              </w:rPr>
+            </w:pPr>
+            <w:r>
+              <w:rPr>
+                <w:rFonts w:ascii="Courier New" w:hAnsi="Courier New" w:cs="Courier New"/>
+              </w:rPr>
+              <w:t>FUN-THREADS</w:t>
+            </w:r>
+          </w:p>
+        </w:tc>
+        <w:tc>
+          <w:tcPr>
+            <w:tcW w:w="870" w:type="dxa"/>
+          </w:tcPr>
+          <w:p>
+            <w:pPr>
+              <w:jc w:val="center"/>
+              <w:rPr>
+                <w:rFonts w:ascii="Courier New" w:hAnsi="Courier New" w:cs="Courier New"/>
+              </w:rPr>
+            </w:pPr>
+          </w:p>
+        </w:tc>
+        <w:tc>
+          <w:tcPr>
+            <w:tcW w:w="978" w:type="dxa"/>
+          </w:tcPr>
+          <w:p>
+            <w:pPr>
+              <w:jc w:val="center"/>
+              <w:rPr>
+                <w:rFonts w:ascii="Courier New" w:hAnsi="Courier New" w:cs="Courier New"/>
+              </w:rPr>
+            </w:pPr>
+            <w:r>
+              <w:rPr>
+                <w:rFonts w:ascii="Courier New" w:hAnsi="Courier New" w:cs="Courier New"/>
+              </w:rPr>
+              <w:t>x</w:t>
+            </w:r>
+          </w:p>
+        </w:tc>
+        <w:tc>
+          <w:tcPr>
+            <w:tcW w:w="870" w:type="dxa"/>
+          </w:tcPr>
+          <w:p>
+            <w:pPr>
+              <w:jc w:val="center"/>
+              <w:rPr>
+                <w:rFonts w:ascii="Courier New" w:hAnsi="Courier New" w:cs="Courier New"/>
+              </w:rPr>
+            </w:pPr>
+          </w:p>
+        </w:tc>
+        <w:tc>
+          <w:tcPr>
+            <w:tcW w:w="1087" w:type="dxa"/>
+          </w:tcPr>
+          <w:p>
+            <w:pPr>
+              <w:jc w:val="center"/>
+              <w:rPr>
+                <w:rFonts w:ascii="Courier New" w:hAnsi="Courier New" w:cs="Courier New"/>
+              </w:rPr>
+            </w:pPr>
+          </w:p>
+        </w:tc>
+        <w:tc>
+          <w:tcPr>
+            <w:tcW w:w="978" w:type="dxa"/>
+          </w:tcPr>
+          <w:p>
+            <w:pPr>
+              <w:jc w:val="center"/>
+              <w:rPr>
+                <w:rFonts w:ascii="Courier New" w:hAnsi="Courier New" w:cs="Courier New"/>
+              </w:rPr>
+            </w:pPr>
+          </w:p>
+        </w:tc>
+        <w:tc>
+          <w:tcPr>
+            <w:tcW w:w="870" w:type="dxa"/>
+          </w:tcPr>
+          <w:p>
+            <w:pPr>
+              <w:jc w:val="center"/>
+              <w:rPr>
+                <w:rFonts w:ascii="Courier New" w:hAnsi="Courier New" w:cs="Courier New"/>
+              </w:rPr>
+            </w:pPr>
+          </w:p>
+        </w:tc>
+        <w:tc>
+          <w:tcPr>
+            <w:tcW w:w="1119" w:type="dxa"/>
+          </w:tcPr>
+          <w:p>
+            <w:pPr>
+              <w:jc w:val="center"/>
+              <w:rPr>
+                <w:rFonts w:ascii="Courier New" w:hAnsi="Courier New" w:cs="Courier New"/>
+              </w:rPr>
+            </w:pPr>
+          </w:p>
+        </w:tc>
+        <w:tc>
+          <w:tcPr>
+            <w:tcW w:w="1165" w:type="dxa"/>
+          </w:tcPr>
+          <w:p>
+            <w:pPr>
+              <w:jc w:val="center"/>
+              <w:rPr>
+                <w:rFonts w:ascii="Courier New" w:hAnsi="Courier New" w:cs="Courier New"/>
+              </w:rPr>
+            </w:pPr>
+          </w:p>
+        </w:tc>
+      </w:tr>
+      <w:tr>
+        <w:tc>
+          <w:tcPr>
+            <w:tcW w:w="1413" w:type="dxa"/>
+          </w:tcPr>
+          <w:p>
+            <w:pPr>
+              <w:rPr>
+                <w:rFonts w:ascii="Courier New" w:hAnsi="Courier New" w:cs="Courier New"/>
+              </w:rPr>
+            </w:pPr>
+            <w:r>
+              <w:rPr>
+                <w:rFonts w:ascii="Courier New" w:hAnsi="Courier New" w:cs="Courier New"/>
+              </w:rPr>
+              <w:t>FUN-DISPLAY-RESULTS</w:t>
+            </w:r>
+          </w:p>
+        </w:tc>
+        <w:tc>
+          <w:tcPr>
+            <w:tcW w:w="870" w:type="dxa"/>
+          </w:tcPr>
+          <w:p>
+            <w:pPr>
+              <w:jc w:val="center"/>
+              <w:rPr>
+                <w:rFonts w:ascii="Courier New" w:hAnsi="Courier New" w:cs="Courier New"/>
+              </w:rPr>
+            </w:pPr>
+          </w:p>
+        </w:tc>
+        <w:tc>
+          <w:tcPr>
+            <w:tcW w:w="978" w:type="dxa"/>
+          </w:tcPr>
+          <w:p>
+            <w:pPr>
+              <w:jc w:val="center"/>
+              <w:rPr>
+                <w:rFonts w:ascii="Courier New" w:hAnsi="Courier New" w:cs="Courier New"/>
+              </w:rPr>
+            </w:pPr>
+          </w:p>
+        </w:tc>
+        <w:tc>
+          <w:tcPr>
+            <w:tcW w:w="870" w:type="dxa"/>
+          </w:tcPr>
+          <w:p>
+            <w:pPr>
+              <w:jc w:val="center"/>
+              <w:rPr>
+                <w:rFonts w:ascii="Courier New" w:hAnsi="Courier New" w:cs="Courier New"/>
+              </w:rPr>
+            </w:pPr>
+            <w:r>
+              <w:rPr>
+                <w:rFonts w:ascii="Courier New" w:hAnsi="Courier New" w:cs="Courier New"/>
+              </w:rPr>
+              <w:t>x</w:t>
+            </w:r>
+          </w:p>
+        </w:tc>
+        <w:tc>
+          <w:tcPr>
+            <w:tcW w:w="1087" w:type="dxa"/>
+          </w:tcPr>
+          <w:p>
+            <w:pPr>
+              <w:jc w:val="center"/>
+              <w:rPr>
+                <w:rFonts w:ascii="Courier New" w:hAnsi="Courier New" w:cs="Courier New"/>
+              </w:rPr>
+            </w:pPr>
+          </w:p>
+        </w:tc>
+        <w:tc>
+          <w:tcPr>
+            <w:tcW w:w="978" w:type="dxa"/>
+          </w:tcPr>
+          <w:p>
+            <w:pPr>
+              <w:jc w:val="center"/>
+              <w:rPr>
+                <w:rFonts w:ascii="Courier New" w:hAnsi="Courier New" w:cs="Courier New"/>
+              </w:rPr>
+            </w:pPr>
+          </w:p>
+        </w:tc>
+        <w:tc>
+          <w:tcPr>
+            <w:tcW w:w="870" w:type="dxa"/>
+          </w:tcPr>
+          <w:p>
+            <w:pPr>
+              <w:jc w:val="center"/>
+              <w:rPr>
+                <w:rFonts w:ascii="Courier New" w:hAnsi="Courier New" w:cs="Courier New"/>
+              </w:rPr>
+            </w:pPr>
+          </w:p>
+        </w:tc>
+        <w:tc>
+          <w:tcPr>
+            <w:tcW w:w="1119" w:type="dxa"/>
+          </w:tcPr>
+          <w:p>
+            <w:pPr>
+              <w:jc w:val="center"/>
+              <w:rPr>
+                <w:rFonts w:ascii="Courier New" w:hAnsi="Courier New" w:cs="Courier New"/>
+              </w:rPr>
+            </w:pPr>
+          </w:p>
+        </w:tc>
+        <w:tc>
+          <w:tcPr>
+            <w:tcW w:w="1165" w:type="dxa"/>
+          </w:tcPr>
+          <w:p>
+            <w:pPr>
+              <w:jc w:val="center"/>
+              <w:rPr>
+                <w:rFonts w:ascii="Courier New" w:hAnsi="Courier New" w:cs="Courier New"/>
+              </w:rPr>
+            </w:pPr>
+          </w:p>
+        </w:tc>
+      </w:tr>
+      <w:tr>
+        <w:tc>
+          <w:tcPr>
+            <w:tcW w:w="1413" w:type="dxa"/>
+          </w:tcPr>
+          <w:p>
+            <w:pPr>
+              <w:rPr>
+                <w:rFonts w:ascii="Courier New" w:hAnsi="Courier New" w:cs="Courier New"/>
+              </w:rPr>
+            </w:pPr>
+            <w:r>
+              <w:rPr>
+                <w:rFonts w:ascii="Courier New" w:hAnsi="Courier New" w:cs="Courier New"/>
+              </w:rPr>
+              <w:t>FUN-ARGS-NUMBER</w:t>
+            </w:r>
+          </w:p>
+        </w:tc>
+        <w:tc>
+          <w:tcPr>
+            <w:tcW w:w="870" w:type="dxa"/>
+          </w:tcPr>
+          <w:p>
+            <w:pPr>
+              <w:jc w:val="center"/>
+              <w:rPr>
+                <w:rFonts w:ascii="Courier New" w:hAnsi="Courier New" w:cs="Courier New"/>
+              </w:rPr>
+            </w:pPr>
+          </w:p>
+        </w:tc>
+        <w:tc>
+          <w:tcPr>
+            <w:tcW w:w="978" w:type="dxa"/>
+          </w:tcPr>
+          <w:p>
+            <w:pPr>
+              <w:jc w:val="center"/>
+              <w:rPr>
+                <w:rFonts w:ascii="Courier New" w:hAnsi="Courier New" w:cs="Courier New"/>
+              </w:rPr>
+            </w:pPr>
+          </w:p>
+        </w:tc>
+        <w:tc>
+          <w:tcPr>
+            <w:tcW w:w="870" w:type="dxa"/>
+          </w:tcPr>
+          <w:p>
+            <w:pPr>
+              <w:jc w:val="center"/>
+              <w:rPr>
+                <w:rFonts w:ascii="Courier New" w:hAnsi="Courier New" w:cs="Courier New"/>
+              </w:rPr>
+            </w:pPr>
+          </w:p>
+        </w:tc>
+        <w:tc>
+          <w:tcPr>
+            <w:tcW w:w="1087" w:type="dxa"/>
+          </w:tcPr>
+          <w:p>
+            <w:pPr>
+              <w:jc w:val="center"/>
+              <w:rPr>
+                <w:rFonts w:ascii="Courier New" w:hAnsi="Courier New" w:cs="Courier New"/>
+              </w:rPr>
+            </w:pPr>
+            <w:r>
+              <w:rPr>
+                <w:rFonts w:ascii="Courier New" w:hAnsi="Courier New" w:cs="Courier New"/>
+              </w:rPr>
+              <w:t>x</w:t>
+            </w:r>
+          </w:p>
+        </w:tc>
+        <w:tc>
+          <w:tcPr>
+            <w:tcW w:w="978" w:type="dxa"/>
+          </w:tcPr>
+          <w:p>
+            <w:pPr>
+              <w:jc w:val="center"/>
+              <w:rPr>
+                <w:rFonts w:ascii="Courier New" w:hAnsi="Courier New" w:cs="Courier New"/>
+              </w:rPr>
+            </w:pPr>
+          </w:p>
+        </w:tc>
+        <w:tc>
+          <w:tcPr>
+            <w:tcW w:w="870" w:type="dxa"/>
+          </w:tcPr>
+          <w:p>
+            <w:pPr>
+              <w:jc w:val="center"/>
+              <w:rPr>
+                <w:rFonts w:ascii="Courier New" w:hAnsi="Courier New" w:cs="Courier New"/>
+              </w:rPr>
+            </w:pPr>
+          </w:p>
+        </w:tc>
+        <w:tc>
+          <w:tcPr>
+            <w:tcW w:w="1119" w:type="dxa"/>
+          </w:tcPr>
+          <w:p>
+            <w:pPr>
+              <w:jc w:val="center"/>
+              <w:rPr>
+                <w:rFonts w:ascii="Courier New" w:hAnsi="Courier New" w:cs="Courier New"/>
+              </w:rPr>
+            </w:pPr>
+          </w:p>
+        </w:tc>
+        <w:tc>
+          <w:tcPr>
+            <w:tcW w:w="1165" w:type="dxa"/>
+          </w:tcPr>
+          <w:p>
+            <w:pPr>
+              <w:jc w:val="center"/>
+              <w:rPr>
+                <w:rFonts w:ascii="Courier New" w:hAnsi="Courier New" w:cs="Courier New"/>
+              </w:rPr>
+            </w:pPr>
+          </w:p>
+        </w:tc>
+      </w:tr>
+      <w:tr>
+        <w:tc>
+          <w:tcPr>
+            <w:tcW w:w="1413" w:type="dxa"/>
+          </w:tcPr>
+          <w:p>
+            <w:pPr>
+              <w:rPr>
+                <w:rFonts w:ascii="Courier New" w:hAnsi="Courier New" w:cs="Courier New"/>
+              </w:rPr>
+            </w:pPr>
+            <w:r>
+              <w:rPr>
+                <w:rFonts w:ascii="Courier New" w:hAnsi="Courier New" w:cs="Courier New"/>
+              </w:rPr>
+              <w:t>FUN-ARGS-INVALID</w:t>
+            </w:r>
+          </w:p>
+        </w:tc>
+        <w:tc>
+          <w:tcPr>
+            <w:tcW w:w="870" w:type="dxa"/>
+          </w:tcPr>
+          <w:p>
+            <w:pPr>
+              <w:jc w:val="center"/>
+              <w:rPr>
+                <w:rFonts w:ascii="Courier New" w:hAnsi="Courier New" w:cs="Courier New"/>
+              </w:rPr>
+            </w:pPr>
+          </w:p>
+        </w:tc>
+        <w:tc>
+          <w:tcPr>
+            <w:tcW w:w="978" w:type="dxa"/>
+          </w:tcPr>
+          <w:p>
+            <w:pPr>
+              <w:jc w:val="center"/>
+              <w:rPr>
+                <w:rFonts w:ascii="Courier New" w:hAnsi="Courier New" w:cs="Courier New"/>
+              </w:rPr>
+            </w:pPr>
+          </w:p>
+        </w:tc>
+        <w:tc>
+          <w:tcPr>
+            <w:tcW w:w="870" w:type="dxa"/>
+          </w:tcPr>
+          <w:p>
+            <w:pPr>
+              <w:jc w:val="center"/>
+              <w:rPr>
+                <w:rFonts w:ascii="Courier New" w:hAnsi="Courier New" w:cs="Courier New"/>
+              </w:rPr>
+            </w:pPr>
+          </w:p>
+        </w:tc>
+        <w:tc>
+          <w:tcPr>
+            <w:tcW w:w="1087" w:type="dxa"/>
+          </w:tcPr>
+          <w:p>
+            <w:pPr>
+              <w:jc w:val="center"/>
+              <w:rPr>
+                <w:rFonts w:ascii="Courier New" w:hAnsi="Courier New" w:cs="Courier New"/>
+              </w:rPr>
+            </w:pPr>
+          </w:p>
+        </w:tc>
+        <w:tc>
+          <w:tcPr>
+            <w:tcW w:w="978" w:type="dxa"/>
+          </w:tcPr>
+          <w:p>
+            <w:pPr>
+              <w:jc w:val="center"/>
+              <w:rPr>
+                <w:rFonts w:ascii="Courier New" w:hAnsi="Courier New" w:cs="Courier New"/>
+              </w:rPr>
+            </w:pPr>
+            <w:r>
+              <w:rPr>
+                <w:rFonts w:ascii="Courier New" w:hAnsi="Courier New" w:cs="Courier New"/>
+              </w:rPr>
+              <w:t>x</w:t>
+            </w:r>
+          </w:p>
+        </w:tc>
+        <w:tc>
+          <w:tcPr>
+            <w:tcW w:w="870" w:type="dxa"/>
+          </w:tcPr>
+          <w:p>
+            <w:pPr>
+              <w:jc w:val="center"/>
+              <w:rPr>
+                <w:rFonts w:ascii="Courier New" w:hAnsi="Courier New" w:cs="Courier New"/>
+              </w:rPr>
+            </w:pPr>
+          </w:p>
+        </w:tc>
+        <w:tc>
+          <w:tcPr>
+            <w:tcW w:w="1119" w:type="dxa"/>
+          </w:tcPr>
+          <w:p>
+            <w:pPr>
+              <w:jc w:val="center"/>
+              <w:rPr>
+                <w:rFonts w:ascii="Courier New" w:hAnsi="Courier New" w:cs="Courier New"/>
+              </w:rPr>
+            </w:pPr>
+          </w:p>
+        </w:tc>
+        <w:tc>
+          <w:tcPr>
+            <w:tcW w:w="1165" w:type="dxa"/>
+          </w:tcPr>
+          <w:p>
+            <w:pPr>
+              <w:jc w:val="center"/>
+              <w:rPr>
+                <w:rFonts w:ascii="Courier New" w:hAnsi="Courier New" w:cs="Courier New"/>
+              </w:rPr>
+            </w:pPr>
+          </w:p>
+        </w:tc>
+      </w:tr>
+      <w:tr>
+        <w:tc>
+          <w:tcPr>
+            <w:tcW w:w="1413" w:type="dxa"/>
+          </w:tcPr>
+          <w:p>
+            <w:pPr>
+              <w:rPr>
+                <w:rFonts w:ascii="Courier New" w:hAnsi="Courier New" w:cs="Courier New"/>
+              </w:rPr>
+            </w:pPr>
+            <w:r>
+              <w:rPr>
+                <w:rFonts w:ascii="Courier New" w:hAnsi="Courier New" w:cs="Courier New"/>
+              </w:rPr>
+              <w:t>FUN-SMALL-NUM</w:t>
+            </w:r>
+          </w:p>
+        </w:tc>
+        <w:tc>
+          <w:tcPr>
+            <w:tcW w:w="870" w:type="dxa"/>
+          </w:tcPr>
+          <w:p>
+            <w:pPr>
+              <w:jc w:val="center"/>
+              <w:rPr>
+                <w:rFonts w:ascii="Courier New" w:hAnsi="Courier New" w:cs="Courier New"/>
+              </w:rPr>
+            </w:pPr>
+          </w:p>
+        </w:tc>
+        <w:tc>
+          <w:tcPr>
+            <w:tcW w:w="978" w:type="dxa"/>
+          </w:tcPr>
+          <w:p>
+            <w:pPr>
+              <w:jc w:val="center"/>
+              <w:rPr>
+                <w:rFonts w:ascii="Courier New" w:hAnsi="Courier New" w:cs="Courier New"/>
+              </w:rPr>
+            </w:pPr>
+          </w:p>
+        </w:tc>
+        <w:tc>
+          <w:tcPr>
+            <w:tcW w:w="870" w:type="dxa"/>
+          </w:tcPr>
+          <w:p>
+            <w:pPr>
+              <w:jc w:val="center"/>
+              <w:rPr>
+                <w:rFonts w:ascii="Courier New" w:hAnsi="Courier New" w:cs="Courier New"/>
+              </w:rPr>
+            </w:pPr>
+          </w:p>
+        </w:tc>
+        <w:tc>
+          <w:tcPr>
+            <w:tcW w:w="1087" w:type="dxa"/>
+          </w:tcPr>
+          <w:p>
+            <w:pPr>
+              <w:jc w:val="center"/>
+              <w:rPr>
+                <w:rFonts w:ascii="Courier New" w:hAnsi="Courier New" w:cs="Courier New"/>
+              </w:rPr>
+            </w:pPr>
+          </w:p>
+        </w:tc>
+        <w:tc>
+          <w:tcPr>
+            <w:tcW w:w="978" w:type="dxa"/>
+          </w:tcPr>
+          <w:p>
+            <w:pPr>
+              <w:jc w:val="center"/>
+              <w:rPr>
+                <w:rFonts w:ascii="Courier New" w:hAnsi="Courier New" w:cs="Courier New"/>
+              </w:rPr>
+            </w:pPr>
+          </w:p>
+        </w:tc>
+        <w:tc>
+          <w:tcPr>
+            <w:tcW w:w="870" w:type="dxa"/>
+          </w:tcPr>
+          <w:p>
+            <w:pPr>
+              <w:jc w:val="center"/>
+              <w:rPr>
+                <w:rFonts w:ascii="Courier New" w:hAnsi="Courier New" w:cs="Courier New"/>
+              </w:rPr>
+            </w:pPr>
+            <w:r>
+              <w:rPr>
+                <w:rFonts w:ascii="Courier New" w:hAnsi="Courier New" w:cs="Courier New"/>
+              </w:rPr>
+              <w:t>x</w:t>
+            </w:r>
+          </w:p>
+        </w:tc>
+        <w:tc>
+          <w:tcPr>
+            <w:tcW w:w="1119" w:type="dxa"/>
+          </w:tcPr>
+          <w:p>
+            <w:pPr>
+              <w:jc w:val="center"/>
+              <w:rPr>
+                <w:rFonts w:ascii="Courier New" w:hAnsi="Courier New" w:cs="Courier New"/>
+              </w:rPr>
+            </w:pPr>
+          </w:p>
+        </w:tc>
+        <w:tc>
+          <w:tcPr>
+            <w:tcW w:w="1165" w:type="dxa"/>
+          </w:tcPr>
+          <w:p>
+            <w:pPr>
+              <w:jc w:val="center"/>
+              <w:rPr>
+                <w:rFonts w:ascii="Courier New" w:hAnsi="Courier New" w:cs="Courier New"/>
+              </w:rPr>
+            </w:pPr>
+          </w:p>
+        </w:tc>
+      </w:tr>
+      <w:tr>
+        <w:tc>
+          <w:tcPr>
+            <w:tcW w:w="1413" w:type="dxa"/>
+          </w:tcPr>
+          <w:p>
+            <w:pPr>
+              <w:rPr>
+                <w:rFonts w:ascii="Courier New" w:hAnsi="Courier New" w:cs="Courier New"/>
+              </w:rPr>
+            </w:pPr>
+            <w:r>
+              <w:rPr>
+                <w:rFonts w:ascii="Courier New" w:hAnsi="Courier New" w:cs="Courier New"/>
+              </w:rPr>
+              <w:t>FUN-SMALL-NUM-CONT</w:t>
+            </w:r>
+          </w:p>
+        </w:tc>
+        <w:tc>
+          <w:tcPr>
+            <w:tcW w:w="870" w:type="dxa"/>
+          </w:tcPr>
+          <w:p>
+            <w:pPr>
+              <w:jc w:val="center"/>
+              <w:rPr>
+                <w:rFonts w:ascii="Courier New" w:hAnsi="Courier New" w:cs="Courier New"/>
+              </w:rPr>
+            </w:pPr>
+          </w:p>
+        </w:tc>
+        <w:tc>
+          <w:tcPr>
+            <w:tcW w:w="978" w:type="dxa"/>
+          </w:tcPr>
+          <w:p>
+            <w:pPr>
+              <w:jc w:val="center"/>
+              <w:rPr>
+                <w:rFonts w:ascii="Courier New" w:hAnsi="Courier New" w:cs="Courier New"/>
+              </w:rPr>
+            </w:pPr>
+          </w:p>
+        </w:tc>
+        <w:tc>
+          <w:tcPr>
+            <w:tcW w:w="870" w:type="dxa"/>
+          </w:tcPr>
+          <w:p>
+            <w:pPr>
+              <w:jc w:val="center"/>
+              <w:rPr>
+                <w:rFonts w:ascii="Courier New" w:hAnsi="Courier New" w:cs="Courier New"/>
+              </w:rPr>
+            </w:pPr>
+          </w:p>
+        </w:tc>
+        <w:tc>
+          <w:tcPr>
+            <w:tcW w:w="1087" w:type="dxa"/>
+          </w:tcPr>
+          <w:p>
+            <w:pPr>
+              <w:jc w:val="center"/>
+              <w:rPr>
+                <w:rFonts w:ascii="Courier New" w:hAnsi="Courier New" w:cs="Courier New"/>
+              </w:rPr>
+            </w:pPr>
+          </w:p>
+        </w:tc>
+        <w:tc>
+          <w:tcPr>
+            <w:tcW w:w="978" w:type="dxa"/>
+          </w:tcPr>
+          <w:p>
+            <w:pPr>
+              <w:jc w:val="center"/>
+              <w:rPr>
+                <w:rFonts w:ascii="Courier New" w:hAnsi="Courier New" w:cs="Courier New"/>
+              </w:rPr>
+            </w:pPr>
+          </w:p>
+        </w:tc>
+        <w:tc>
+          <w:tcPr>
+            <w:tcW w:w="870" w:type="dxa"/>
+          </w:tcPr>
+          <w:p>
+            <w:pPr>
+              <w:jc w:val="center"/>
+              <w:rPr>
+                <w:rFonts w:ascii="Courier New" w:hAnsi="Courier New" w:cs="Courier New"/>
+              </w:rPr>
+            </w:pPr>
+          </w:p>
+        </w:tc>
+        <w:tc>
+          <w:tcPr>
+            <w:tcW w:w="1119" w:type="dxa"/>
+          </w:tcPr>
+          <w:p>
+            <w:pPr>
+              <w:jc w:val="center"/>
+              <w:rPr>
+                <w:rFonts w:ascii="Courier New" w:hAnsi="Courier New" w:cs="Courier New"/>
+              </w:rPr>
+            </w:pPr>
+            <w:r>
+              <w:rPr>
+                <w:rFonts w:ascii="Courier New" w:hAnsi="Courier New" w:cs="Courier New"/>
+              </w:rPr>
+              <w:t>x</w:t>
+            </w:r>
+          </w:p>
+        </w:tc>
+        <w:tc>
+          <w:tcPr>
+            <w:tcW w:w="1165" w:type="dxa"/>
+          </w:tcPr>
+          <w:p>
+            <w:pPr>
+              <w:jc w:val="center"/>
+              <w:rPr>
+                <w:rFonts w:ascii="Courier New" w:hAnsi="Courier New" w:cs="Courier New"/>
+              </w:rPr>
+            </w:pPr>
+          </w:p>
+        </w:tc>
+      </w:tr>
+      <w:tr>
+        <w:tc>
+          <w:tcPr>
+            <w:tcW w:w="1413" w:type="dxa"/>
+          </w:tcPr>
+          <w:p>
+            <w:pPr>
+              <w:rPr>
+                <w:rFonts w:ascii="Courier New" w:hAnsi="Courier New" w:cs="Courier New"/>
+              </w:rPr>
+            </w:pPr>
+            <w:r>
+              <w:rPr>
+                <w:rFonts w:ascii="Courier New" w:hAnsi="Courier New" w:cs="Courier New"/>
+              </w:rPr>
+              <w:t>NF-PERFORMANCE</w:t>
+            </w:r>
+          </w:p>
+        </w:tc>
+        <w:tc>
+          <w:tcPr>
+            <w:tcW w:w="870" w:type="dxa"/>
+          </w:tcPr>
+          <w:p>
+            <w:pPr>
+              <w:jc w:val="center"/>
+              <w:rPr>
+                <w:rFonts w:ascii="Courier New" w:hAnsi="Courier New" w:cs="Courier New"/>
+              </w:rPr>
+            </w:pPr>
+          </w:p>
+        </w:tc>
+        <w:tc>
+          <w:tcPr>
+            <w:tcW w:w="978" w:type="dxa"/>
+          </w:tcPr>
+          <w:p>
+            <w:pPr>
+              <w:jc w:val="center"/>
+              <w:rPr>
+                <w:rFonts w:ascii="Courier New" w:hAnsi="Courier New" w:cs="Courier New"/>
+              </w:rPr>
+            </w:pPr>
+          </w:p>
+        </w:tc>
+        <w:tc>
+          <w:tcPr>
+            <w:tcW w:w="870" w:type="dxa"/>
+          </w:tcPr>
+          <w:p>
+            <w:pPr>
+              <w:jc w:val="center"/>
+              <w:rPr>
+                <w:rFonts w:ascii="Courier New" w:hAnsi="Courier New" w:cs="Courier New"/>
+              </w:rPr>
+            </w:pPr>
+          </w:p>
+        </w:tc>
+        <w:tc>
+          <w:tcPr>
+            <w:tcW w:w="1087" w:type="dxa"/>
+          </w:tcPr>
+          <w:p>
+            <w:pPr>
+              <w:jc w:val="center"/>
+              <w:rPr>
+                <w:rFonts w:ascii="Courier New" w:hAnsi="Courier New" w:cs="Courier New"/>
+              </w:rPr>
+            </w:pPr>
+          </w:p>
+        </w:tc>
+        <w:tc>
+          <w:tcPr>
+            <w:tcW w:w="978" w:type="dxa"/>
+          </w:tcPr>
+          <w:p>
+            <w:pPr>
+              <w:jc w:val="center"/>
+              <w:rPr>
+                <w:rFonts w:ascii="Courier New" w:hAnsi="Courier New" w:cs="Courier New"/>
+              </w:rPr>
+            </w:pPr>
+          </w:p>
+        </w:tc>
+        <w:tc>
+          <w:tcPr>
+            <w:tcW w:w="870" w:type="dxa"/>
+          </w:tcPr>
+          <w:p>
+            <w:pPr>
+              <w:jc w:val="center"/>
+              <w:rPr>
+                <w:rFonts w:ascii="Courier New" w:hAnsi="Courier New" w:cs="Courier New"/>
+              </w:rPr>
+            </w:pPr>
+          </w:p>
+        </w:tc>
+        <w:tc>
+          <w:tcPr>
+            <w:tcW w:w="1119" w:type="dxa"/>
+          </w:tcPr>
+          <w:p>
+            <w:pPr>
+              <w:jc w:val="center"/>
+              <w:rPr>
+                <w:rFonts w:ascii="Courier New" w:hAnsi="Courier New" w:cs="Courier New"/>
+              </w:rPr>
+            </w:pPr>
+          </w:p>
+        </w:tc>
+        <w:tc>
+          <w:tcPr>
+            <w:tcW w:w="1165" w:type="dxa"/>
+          </w:tcPr>
+          <w:p>
+            <w:pPr>
+              <w:jc w:val="center"/>
+              <w:rPr>
+                <w:rFonts w:ascii="Courier New" w:hAnsi="Courier New" w:cs="Courier New"/>
+              </w:rPr>
+            </w:pPr>
+            <w:r>
+              <w:rPr>
+                <w:rFonts w:ascii="Courier New" w:hAnsi="Courier New" w:cs="Courier New"/>
+              </w:rPr>
+              <w:t>x</w:t>
+            </w:r>
+          </w:p>
+        </w:tc>
+      </w:tr>
+    </w:tbl>
+    <w:p>
+      <w:pPr>
+        <w:rPr>
+          <w:rFonts w:ascii="Courier New" w:hAnsi="Courier New" w:cs="Courier New"/>
+          <w:sz w:val="24"/>
+          <w:szCs w:val="24"/>
+        </w:rPr>
+      </w:pPr>
+      <w:r>
+        <w:rPr>
+          <w:rFonts w:ascii="Courier New" w:hAnsi="Courier New" w:cs="Courier New"/>
+          <w:sz w:val="24"/>
+          <w:szCs w:val="24"/>
+        </w:rPr>
+        <w:br w:type="page"/>
+      </w:r>
+    </w:p>
+    <w:p>
+      <w:pPr>
+        <w:ind w:left="1440" w:hanging="1440"/>
+        <w:jc w:val="center"/>
+        <w:rPr>
+          <w:rFonts w:ascii="Courier New" w:hAnsi="Courier New" w:cs="Courier New"/>
+          <w:sz w:val="24"/>
+          <w:szCs w:val="24"/>
+        </w:rPr>
+      </w:pPr>
+      <w:r>
+        <w:rPr>
+          <w:rFonts w:ascii="Courier New" w:hAnsi="Courier New" w:cs="Courier New"/>
+          <w:sz w:val="24"/>
+          <w:szCs w:val="24"/>
+        </w:rPr>
+        <w:lastRenderedPageBreak/>
+        <w:t>Defects</w:t>
+      </w:r>
+    </w:p>
+    <w:p>
+      <w:pPr>
+        <w:tabs>
+          <w:tab w:val="left" w:pos="916"/>
+          <w:tab w:val="left" w:pos="1832"/>
+          <w:tab w:val="left" w:pos="2748"/>
+          <w:tab w:val="left" w:pos="3664"/>
+          <w:tab w:val="left" w:pos="4580"/>
+          <w:tab w:val="left" w:pos="5496"/>
+          <w:tab w:val="left" w:pos="6412"/>
+          <w:tab w:val="left" w:pos="7328"/>
+          <w:tab w:val="left" w:pos="8244"/>
+          <w:tab w:val="left" w:pos="9160"/>
+          <w:tab w:val="left" w:pos="10076"/>
+          <w:tab w:val="left" w:pos="10992"/>
+          <w:tab w:val="left" w:pos="11908"/>
+          <w:tab w:val="left" w:pos="12824"/>
+          <w:tab w:val="left" w:pos="13740"/>
+          <w:tab w:val="left" w:pos="14656"/>
+        </w:tabs>
+        <w:spacing w:after="0" w:line="240" w:lineRule="auto"/>
+        <w:ind w:left="2340" w:hanging="2340"/>
+        <w:rPr>
+          <w:rFonts w:ascii="Courier New" w:eastAsia="Times New Roman" w:hAnsi="Courier New" w:cs="Courier New"/>
+          <w:sz w:val="20"/>
+          <w:szCs w:val="20"/>
+        </w:rPr>
+      </w:pPr>
+      <w:r>
+        <w:rPr>
+          <w:rFonts w:ascii="Courier New" w:eastAsia="Times New Roman" w:hAnsi="Courier New" w:cs="Courier New"/>
+          <w:sz w:val="20"/>
+          <w:szCs w:val="20"/>
+        </w:rPr>
+        <w:t>SUMMARY:</w:t>
+      </w:r>
+      <w:r>
+        <w:rPr>
+          <w:rFonts w:ascii="Courier New" w:eastAsia="Times New Roman" w:hAnsi="Courier New" w:cs="Courier New"/>
+          <w:sz w:val="20"/>
+          <w:szCs w:val="20"/>
+        </w:rPr>
+        <w:t xml:space="preserve"> </w:t>
+      </w:r>
+      <w:r>
+        <w:rPr>
+          <w:rFonts w:ascii="Courier New" w:eastAsia="Times New Roman" w:hAnsi="Courier New" w:cs="Courier New"/>
+          <w:sz w:val="20"/>
+          <w:szCs w:val="20"/>
+        </w:rPr>
+        <w:t xml:space="preserve">High </w:t>
+      </w:r>
+      <w:proofErr w:type="spellStart"/>
+      <w:r>
+        <w:rPr>
+          <w:rFonts w:ascii="Courier New" w:eastAsia="Times New Roman" w:hAnsi="Courier New" w:cs="Courier New"/>
+          <w:sz w:val="20"/>
+          <w:szCs w:val="20"/>
+        </w:rPr>
+        <w:t>num_times</w:t>
+      </w:r>
+      <w:proofErr w:type="spellEnd"/>
+      <w:r>
+        <w:rPr>
+          <w:rFonts w:ascii="Courier New" w:eastAsia="Times New Roman" w:hAnsi="Courier New" w:cs="Courier New"/>
+          <w:sz w:val="20"/>
+          <w:szCs w:val="20"/>
+        </w:rPr>
+        <w:t xml:space="preserve"> error</w:t>
+      </w:r>
+    </w:p>
+    <w:p>
+      <w:pPr>
+        <w:tabs>
+          <w:tab w:val="left" w:pos="916"/>
+          <w:tab w:val="left" w:pos="1832"/>
+          <w:tab w:val="left" w:pos="2748"/>
+          <w:tab w:val="left" w:pos="3664"/>
+          <w:tab w:val="left" w:pos="4580"/>
+          <w:tab w:val="left" w:pos="5496"/>
+          <w:tab w:val="left" w:pos="6412"/>
+          <w:tab w:val="left" w:pos="7328"/>
+          <w:tab w:val="left" w:pos="8244"/>
+          <w:tab w:val="left" w:pos="9160"/>
+          <w:tab w:val="left" w:pos="10076"/>
+          <w:tab w:val="left" w:pos="10992"/>
+          <w:tab w:val="left" w:pos="11908"/>
+          <w:tab w:val="left" w:pos="12824"/>
+          <w:tab w:val="left" w:pos="13740"/>
+          <w:tab w:val="left" w:pos="14656"/>
+        </w:tabs>
+        <w:spacing w:after="0" w:line="240" w:lineRule="auto"/>
+        <w:ind w:left="2340" w:hanging="2340"/>
+        <w:rPr>
+          <w:rFonts w:ascii="Courier New" w:eastAsia="Times New Roman" w:hAnsi="Courier New" w:cs="Courier New"/>
+          <w:sz w:val="20"/>
+          <w:szCs w:val="20"/>
+        </w:rPr>
+      </w:pPr>
+      <w:r>
+        <w:rPr>
+          <w:rFonts w:ascii="Courier New" w:eastAsia="Times New Roman" w:hAnsi="Courier New" w:cs="Courier New"/>
+          <w:sz w:val="20"/>
+          <w:szCs w:val="20"/>
+        </w:rPr>
+        <w:t>DESCRIPTION:</w:t>
+      </w:r>
+      <w:r>
+        <w:rPr>
+          <w:rFonts w:ascii="Courier New" w:eastAsia="Times New Roman" w:hAnsi="Courier New" w:cs="Courier New"/>
+          <w:sz w:val="20"/>
+          <w:szCs w:val="20"/>
+        </w:rPr>
+        <w:t xml:space="preserve"> When you enter above (2</w:t>
+      </w:r>
+      <w:r>
+        <w:rPr>
+          <w:rFonts w:ascii="Courier New" w:eastAsia="Times New Roman" w:hAnsi="Courier New" w:cs="Courier New"/>
+          <w:sz w:val="20"/>
+          <w:szCs w:val="20"/>
+          <w:vertAlign w:val="superscript"/>
+        </w:rPr>
+        <w:t>31</w:t>
+      </w:r>
+      <w:r>
+        <w:rPr>
+          <w:rFonts w:ascii="Courier New" w:eastAsia="Times New Roman" w:hAnsi="Courier New" w:cs="Courier New"/>
+          <w:sz w:val="20"/>
+          <w:szCs w:val="20"/>
+        </w:rPr>
+        <w:t xml:space="preserve"> – 1)</w:t>
+      </w:r>
+      <w:r>
+        <w:rPr>
+          <w:rFonts w:ascii="Courier New" w:eastAsia="Times New Roman" w:hAnsi="Courier New" w:cs="Courier New"/>
+          <w:sz w:val="20"/>
+          <w:szCs w:val="20"/>
+        </w:rPr>
+        <w:t>, it does not read the value properly.</w:t>
+      </w:r>
+    </w:p>
+    <w:p>
+      <w:pPr>
+        <w:tabs>
+          <w:tab w:val="left" w:pos="916"/>
+          <w:tab w:val="left" w:pos="1832"/>
+          <w:tab w:val="left" w:pos="2748"/>
+          <w:tab w:val="left" w:pos="3664"/>
+          <w:tab w:val="left" w:pos="4580"/>
+          <w:tab w:val="left" w:pos="5496"/>
+          <w:tab w:val="left" w:pos="6412"/>
+          <w:tab w:val="left" w:pos="7328"/>
+          <w:tab w:val="left" w:pos="8244"/>
+          <w:tab w:val="left" w:pos="9160"/>
+          <w:tab w:val="left" w:pos="10076"/>
+          <w:tab w:val="left" w:pos="10992"/>
+          <w:tab w:val="left" w:pos="11908"/>
+          <w:tab w:val="left" w:pos="12824"/>
+          <w:tab w:val="left" w:pos="13740"/>
+          <w:tab w:val="left" w:pos="14656"/>
+        </w:tabs>
+        <w:spacing w:after="0" w:line="240" w:lineRule="auto"/>
+        <w:ind w:left="2340" w:hanging="2340"/>
+        <w:rPr>
+          <w:rFonts w:ascii="Courier New" w:eastAsia="Times New Roman" w:hAnsi="Courier New" w:cs="Courier New"/>
+          <w:sz w:val="20"/>
+          <w:szCs w:val="20"/>
+        </w:rPr>
+      </w:pPr>
+      <w:r>
+        <w:rPr>
+          <w:rFonts w:ascii="Courier New" w:eastAsia="Times New Roman" w:hAnsi="Courier New" w:cs="Courier New"/>
+          <w:sz w:val="20"/>
+          <w:szCs w:val="20"/>
+        </w:rPr>
+        <w:t>REPRODUCTION STEPS:</w:t>
+      </w:r>
+      <w:r>
+        <w:rPr>
+          <w:rFonts w:ascii="Courier New" w:eastAsia="Times New Roman" w:hAnsi="Courier New" w:cs="Courier New"/>
+          <w:sz w:val="20"/>
+          <w:szCs w:val="20"/>
+        </w:rPr>
+        <w:t xml:space="preserve"> Exceed signed integer positive limit (2</w:t>
+      </w:r>
+      <w:r>
+        <w:rPr>
+          <w:rFonts w:ascii="Courier New" w:eastAsia="Times New Roman" w:hAnsi="Courier New" w:cs="Courier New"/>
+          <w:sz w:val="20"/>
+          <w:szCs w:val="20"/>
+          <w:vertAlign w:val="superscript"/>
+        </w:rPr>
+        <w:t>31</w:t>
+      </w:r>
+      <w:r>
+        <w:rPr>
+          <w:rFonts w:ascii="Courier New" w:eastAsia="Times New Roman" w:hAnsi="Courier New" w:cs="Courier New"/>
+          <w:sz w:val="20"/>
+          <w:szCs w:val="20"/>
+        </w:rPr>
+        <w:t xml:space="preserve"> – 1) in </w:t>
+      </w:r>
+      <w:proofErr w:type="spellStart"/>
+      <w:r>
+        <w:rPr>
+          <w:rFonts w:ascii="Courier New" w:eastAsia="Times New Roman" w:hAnsi="Courier New" w:cs="Courier New"/>
+          <w:sz w:val="20"/>
+          <w:szCs w:val="20"/>
+        </w:rPr>
+        <w:t>num_times</w:t>
+      </w:r>
+      <w:proofErr w:type="spellEnd"/>
+      <w:r>
+        <w:rPr>
+          <w:rFonts w:ascii="Courier New" w:eastAsia="Times New Roman" w:hAnsi="Courier New" w:cs="Courier New"/>
+          <w:sz w:val="20"/>
+          <w:szCs w:val="20"/>
+        </w:rPr>
+        <w:t>. (For instance, use 2</w:t>
+      </w:r>
+      <w:r>
+        <w:rPr>
+          <w:rFonts w:ascii="Courier New" w:eastAsia="Times New Roman" w:hAnsi="Courier New" w:cs="Courier New"/>
+          <w:sz w:val="20"/>
+          <w:szCs w:val="20"/>
+          <w:vertAlign w:val="superscript"/>
+        </w:rPr>
+        <w:t>31</w:t>
+      </w:r>
+      <w:r>
+        <w:rPr>
+          <w:rFonts w:ascii="Courier New" w:eastAsia="Times New Roman" w:hAnsi="Courier New" w:cs="Courier New"/>
+          <w:sz w:val="20"/>
+          <w:szCs w:val="20"/>
+        </w:rPr>
+        <w:t xml:space="preserve"> as </w:t>
+      </w:r>
+      <w:proofErr w:type="spellStart"/>
+      <w:r>
+        <w:rPr>
+          <w:rFonts w:ascii="Courier New" w:eastAsia="Times New Roman" w:hAnsi="Courier New" w:cs="Courier New"/>
+          <w:sz w:val="20"/>
+          <w:szCs w:val="20"/>
+        </w:rPr>
+        <w:t>num_times</w:t>
+      </w:r>
+      <w:proofErr w:type="spellEnd"/>
+      <w:r>
+        <w:rPr>
+          <w:rFonts w:ascii="Courier New" w:eastAsia="Times New Roman" w:hAnsi="Courier New" w:cs="Courier New"/>
+          <w:sz w:val="20"/>
+          <w:szCs w:val="20"/>
+        </w:rPr>
+        <w:t xml:space="preserve"> argument.)</w:t>
+      </w:r>
+    </w:p>
+    <w:p>
+      <w:pPr>
+        <w:tabs>
+          <w:tab w:val="left" w:pos="916"/>
+          <w:tab w:val="left" w:pos="1832"/>
+          <w:tab w:val="left" w:pos="2748"/>
+          <w:tab w:val="left" w:pos="3664"/>
+          <w:tab w:val="left" w:pos="4580"/>
+          <w:tab w:val="left" w:pos="5496"/>
+          <w:tab w:val="left" w:pos="6412"/>
+          <w:tab w:val="left" w:pos="7328"/>
+          <w:tab w:val="left" w:pos="8244"/>
+          <w:tab w:val="left" w:pos="9160"/>
+          <w:tab w:val="left" w:pos="10076"/>
+          <w:tab w:val="left" w:pos="10992"/>
+          <w:tab w:val="left" w:pos="11908"/>
+          <w:tab w:val="left" w:pos="12824"/>
+          <w:tab w:val="left" w:pos="13740"/>
+          <w:tab w:val="left" w:pos="14656"/>
+        </w:tabs>
+        <w:spacing w:after="0" w:line="240" w:lineRule="auto"/>
+        <w:ind w:left="2340" w:hanging="2340"/>
+        <w:rPr>
+          <w:rFonts w:ascii="Courier New" w:eastAsia="Times New Roman" w:hAnsi="Courier New" w:cs="Courier New"/>
+          <w:sz w:val="20"/>
+          <w:szCs w:val="20"/>
+        </w:rPr>
+      </w:pPr>
+      <w:r>
+        <w:rPr>
+          <w:rFonts w:ascii="Courier New" w:eastAsia="Times New Roman" w:hAnsi="Courier New" w:cs="Courier New"/>
+          <w:sz w:val="20"/>
+          <w:szCs w:val="20"/>
+        </w:rPr>
+        <w:t>EXPECTED BEHAVIOR:</w:t>
+      </w:r>
+      <w:r>
+        <w:rPr>
+          <w:rFonts w:ascii="Courier New" w:eastAsia="Times New Roman" w:hAnsi="Courier New" w:cs="Courier New"/>
+          <w:sz w:val="20"/>
+          <w:szCs w:val="20"/>
+        </w:rPr>
+        <w:t xml:space="preserve"> Display the results of 2</w:t>
+      </w:r>
+      <w:r>
+        <w:rPr>
+          <w:rFonts w:ascii="Courier New" w:eastAsia="Times New Roman" w:hAnsi="Courier New" w:cs="Courier New"/>
+          <w:sz w:val="20"/>
+          <w:szCs w:val="20"/>
+          <w:vertAlign w:val="superscript"/>
+        </w:rPr>
+        <w:t>31</w:t>
+      </w:r>
+      <w:r>
+        <w:rPr>
+          <w:rFonts w:ascii="Courier New" w:eastAsia="Times New Roman" w:hAnsi="Courier New" w:cs="Courier New"/>
+          <w:sz w:val="20"/>
+          <w:szCs w:val="20"/>
+        </w:rPr>
+        <w:t xml:space="preserve"> (or more) iterations of </w:t>
+      </w:r>
+      <w:proofErr w:type="spellStart"/>
+      <w:r>
+        <w:rPr>
+          <w:rFonts w:ascii="Courier New" w:eastAsia="Times New Roman" w:hAnsi="Courier New" w:cs="Courier New"/>
+          <w:sz w:val="20"/>
+          <w:szCs w:val="20"/>
+        </w:rPr>
+        <w:t>CarCarGoat</w:t>
+      </w:r>
+      <w:proofErr w:type="spellEnd"/>
+      <w:r>
+        <w:rPr>
+          <w:rFonts w:ascii="Courier New" w:eastAsia="Times New Roman" w:hAnsi="Courier New" w:cs="Courier New"/>
+          <w:sz w:val="20"/>
+          <w:szCs w:val="20"/>
+        </w:rPr>
+        <w:t>.</w:t>
+      </w:r>
+    </w:p>
+    <w:p>
+      <w:pPr>
+        <w:tabs>
+          <w:tab w:val="left" w:pos="916"/>
+          <w:tab w:val="left" w:pos="1832"/>
+          <w:tab w:val="left" w:pos="2748"/>
+          <w:tab w:val="left" w:pos="3664"/>
+          <w:tab w:val="left" w:pos="4580"/>
+          <w:tab w:val="left" w:pos="5496"/>
+          <w:tab w:val="left" w:pos="6412"/>
+          <w:tab w:val="left" w:pos="7328"/>
+          <w:tab w:val="left" w:pos="8244"/>
+          <w:tab w:val="left" w:pos="9160"/>
+          <w:tab w:val="left" w:pos="10076"/>
+          <w:tab w:val="left" w:pos="10992"/>
+          <w:tab w:val="left" w:pos="11908"/>
+          <w:tab w:val="left" w:pos="12824"/>
+          <w:tab w:val="left" w:pos="13740"/>
+          <w:tab w:val="left" w:pos="14656"/>
+        </w:tabs>
+        <w:spacing w:after="0" w:line="240" w:lineRule="auto"/>
+        <w:ind w:left="2340" w:hanging="2340"/>
+        <w:rPr>
+          <w:rFonts w:ascii="Courier New" w:eastAsia="Times New Roman" w:hAnsi="Courier New" w:cs="Courier New"/>
+          <w:sz w:val="20"/>
+          <w:szCs w:val="20"/>
+        </w:rPr>
+      </w:pPr>
+      <w:r>
+        <w:rPr>
+          <w:rFonts w:ascii="Courier New" w:eastAsia="Times New Roman" w:hAnsi="Courier New" w:cs="Courier New"/>
+          <w:sz w:val="20"/>
+          <w:szCs w:val="20"/>
+        </w:rPr>
+        <w:t>OBSERVED BEHAVIOR:</w:t>
+      </w:r>
+      <w:r>
+        <w:rPr>
+          <w:rFonts w:ascii="Courier New" w:eastAsia="Times New Roman" w:hAnsi="Courier New" w:cs="Courier New"/>
+          <w:sz w:val="20"/>
+          <w:szCs w:val="20"/>
+        </w:rPr>
+        <w:t xml:space="preserve"> Displays that </w:t>
+      </w:r>
+      <w:proofErr w:type="spellStart"/>
+      <w:r>
+        <w:rPr>
+          <w:rFonts w:ascii="Courier New" w:eastAsia="Times New Roman" w:hAnsi="Courier New" w:cs="Courier New"/>
+          <w:sz w:val="20"/>
+          <w:szCs w:val="20"/>
+        </w:rPr>
+        <w:t>num_times</w:t>
+      </w:r>
+      <w:proofErr w:type="spellEnd"/>
+      <w:r>
+        <w:rPr>
+          <w:rFonts w:ascii="Courier New" w:eastAsia="Times New Roman" w:hAnsi="Courier New" w:cs="Courier New"/>
+          <w:sz w:val="20"/>
+          <w:szCs w:val="20"/>
+        </w:rPr>
+        <w:t xml:space="preserve"> must be greater than 0.</w:t>
+      </w:r>
+    </w:p>
+    <w:p>
+      <w:pPr>
+        <w:ind w:left="2340" w:hanging="2340"/>
+        <w:rPr>
+          <w:rFonts w:ascii="Courier New" w:hAnsi="Courier New" w:cs="Courier New"/>
+          <w:sz w:val="24"/>
+          <w:szCs w:val="24"/>
+        </w:rPr>
+      </w:pPr>
+    </w:p>
+    <w:p>
+      <w:pPr>
+        <w:ind w:left="2340" w:hanging="2340"/>
+        <w:rPr>
+          <w:rFonts w:ascii="Courier New" w:hAnsi="Courier New" w:cs="Courier New"/>
+          <w:sz w:val="24"/>
+          <w:szCs w:val="24"/>
+        </w:rPr>
+      </w:pPr>
+    </w:p>
+    <w:p>
+      <w:pPr>
+        <w:tabs>
+          <w:tab w:val="left" w:pos="916"/>
+          <w:tab w:val="left" w:pos="1832"/>
+          <w:tab w:val="left" w:pos="2748"/>
+          <w:tab w:val="left" w:pos="3664"/>
+          <w:tab w:val="left" w:pos="4580"/>
+          <w:tab w:val="left" w:pos="5496"/>
+          <w:tab w:val="left" w:pos="6412"/>
+          <w:tab w:val="left" w:pos="7328"/>
+          <w:tab w:val="left" w:pos="8244"/>
+          <w:tab w:val="left" w:pos="9160"/>
+          <w:tab w:val="left" w:pos="10076"/>
+          <w:tab w:val="left" w:pos="10992"/>
+          <w:tab w:val="left" w:pos="11908"/>
+          <w:tab w:val="left" w:pos="12824"/>
+          <w:tab w:val="left" w:pos="13740"/>
+          <w:tab w:val="left" w:pos="14656"/>
+        </w:tabs>
+        <w:spacing w:after="0" w:line="240" w:lineRule="auto"/>
+        <w:ind w:left="2340" w:hanging="2340"/>
+        <w:rPr>
+          <w:rFonts w:ascii="Courier New" w:eastAsia="Times New Roman" w:hAnsi="Courier New" w:cs="Courier New"/>
+          <w:sz w:val="20"/>
+          <w:szCs w:val="20"/>
+        </w:rPr>
+      </w:pPr>
+      <w:r>
+        <w:rPr>
+          <w:rFonts w:ascii="Courier New" w:eastAsia="Times New Roman" w:hAnsi="Courier New" w:cs="Courier New"/>
+          <w:sz w:val="20"/>
+          <w:szCs w:val="20"/>
+        </w:rPr>
+        <w:t>SUMMARY:</w:t>
+      </w:r>
+      <w:r>
+        <w:rPr>
+          <w:rFonts w:ascii="Courier New" w:eastAsia="Times New Roman" w:hAnsi="Courier New" w:cs="Courier New"/>
+          <w:sz w:val="20"/>
+          <w:szCs w:val="20"/>
+        </w:rPr>
+        <w:t xml:space="preserve"> </w:t>
+      </w:r>
+      <w:r>
+        <w:rPr>
+          <w:rFonts w:ascii="Courier New" w:eastAsia="Times New Roman" w:hAnsi="Courier New" w:cs="Courier New"/>
+          <w:sz w:val="20"/>
+          <w:szCs w:val="20"/>
+        </w:rPr>
+        <w:t>Threads don’t always make program faster</w:t>
+      </w:r>
+    </w:p>
+    <w:p>
+      <w:pPr>
+        <w:tabs>
+          <w:tab w:val="left" w:pos="916"/>
+          <w:tab w:val="left" w:pos="1832"/>
+          <w:tab w:val="left" w:pos="2748"/>
+          <w:tab w:val="left" w:pos="3664"/>
+          <w:tab w:val="left" w:pos="4580"/>
+          <w:tab w:val="left" w:pos="5496"/>
+          <w:tab w:val="left" w:pos="6412"/>
+          <w:tab w:val="left" w:pos="7328"/>
+          <w:tab w:val="left" w:pos="8244"/>
+          <w:tab w:val="left" w:pos="9160"/>
+          <w:tab w:val="left" w:pos="10076"/>
+          <w:tab w:val="left" w:pos="10992"/>
+          <w:tab w:val="left" w:pos="11908"/>
+          <w:tab w:val="left" w:pos="12824"/>
+          <w:tab w:val="left" w:pos="13740"/>
+          <w:tab w:val="left" w:pos="14656"/>
+        </w:tabs>
+        <w:spacing w:after="0" w:line="240" w:lineRule="auto"/>
+        <w:ind w:left="2340" w:hanging="2340"/>
+        <w:rPr>
+          <w:rFonts w:ascii="Courier New" w:eastAsia="Times New Roman" w:hAnsi="Courier New" w:cs="Courier New"/>
+          <w:sz w:val="20"/>
+          <w:szCs w:val="20"/>
+        </w:rPr>
+      </w:pPr>
+      <w:r>
+        <w:rPr>
+          <w:rFonts w:ascii="Courier New" w:eastAsia="Times New Roman" w:hAnsi="Courier New" w:cs="Courier New"/>
+          <w:sz w:val="20"/>
+          <w:szCs w:val="20"/>
+        </w:rPr>
+        <w:t>DESCRIPTION:</w:t>
+      </w:r>
+      <w:r>
+        <w:rPr>
+          <w:rFonts w:ascii="Courier New" w:eastAsia="Times New Roman" w:hAnsi="Courier New" w:cs="Courier New"/>
+          <w:sz w:val="20"/>
+          <w:szCs w:val="20"/>
+        </w:rPr>
+        <w:t xml:space="preserve"> </w:t>
+      </w:r>
+      <w:r>
+        <w:rPr>
+          <w:rFonts w:ascii="Courier New" w:eastAsia="Times New Roman" w:hAnsi="Courier New" w:cs="Courier New"/>
+          <w:sz w:val="20"/>
+          <w:szCs w:val="20"/>
+        </w:rPr>
+        <w:t xml:space="preserve">Threads only make the program faster up to </w:t>
+      </w:r>
+      <w:r>
+        <w:rPr>
+          <w:rFonts w:ascii="Courier New" w:eastAsia="Times New Roman" w:hAnsi="Courier New" w:cs="Courier New"/>
+          <w:sz w:val="20"/>
+          <w:szCs w:val="20"/>
+        </w:rPr>
+        <w:t>a certain point,</w:t>
+      </w:r>
+      <w:r>
+        <w:rPr>
+          <w:rFonts w:ascii="Courier New" w:eastAsia="Times New Roman" w:hAnsi="Courier New" w:cs="Courier New"/>
+          <w:sz w:val="20"/>
+          <w:szCs w:val="20"/>
+        </w:rPr>
+        <w:t xml:space="preserve"> depending on amount of available CPU cores that the current computer has, and after that tend to </w:t>
+      </w:r>
+      <w:r>
+        <w:rPr>
+          <w:rFonts w:ascii="Courier New" w:eastAsia="Times New Roman" w:hAnsi="Courier New" w:cs="Courier New"/>
+          <w:sz w:val="20"/>
+          <w:szCs w:val="20"/>
+        </w:rPr>
+        <w:t>show diminishing returns from I/O and context switching.</w:t>
+      </w:r>
+    </w:p>
+    <w:p>
+      <w:pPr>
+        <w:tabs>
+          <w:tab w:val="left" w:pos="916"/>
+          <w:tab w:val="left" w:pos="1832"/>
+          <w:tab w:val="left" w:pos="2748"/>
+          <w:tab w:val="left" w:pos="3664"/>
+          <w:tab w:val="left" w:pos="4580"/>
+          <w:tab w:val="left" w:pos="5496"/>
+          <w:tab w:val="left" w:pos="6412"/>
+          <w:tab w:val="left" w:pos="7328"/>
+          <w:tab w:val="left" w:pos="8244"/>
+          <w:tab w:val="left" w:pos="9160"/>
+          <w:tab w:val="left" w:pos="10076"/>
+          <w:tab w:val="left" w:pos="10992"/>
+          <w:tab w:val="left" w:pos="11908"/>
+          <w:tab w:val="left" w:pos="12824"/>
+          <w:tab w:val="left" w:pos="13740"/>
+          <w:tab w:val="left" w:pos="14656"/>
+        </w:tabs>
+        <w:spacing w:after="0" w:line="240" w:lineRule="auto"/>
+        <w:ind w:left="2340" w:hanging="2340"/>
+        <w:rPr>
+          <w:rFonts w:ascii="Courier New" w:eastAsia="Times New Roman" w:hAnsi="Courier New" w:cs="Courier New"/>
+          <w:sz w:val="20"/>
+          <w:szCs w:val="20"/>
+        </w:rPr>
+      </w:pPr>
+      <w:r>
+        <w:rPr>
+          <w:rFonts w:ascii="Courier New" w:eastAsia="Times New Roman" w:hAnsi="Courier New" w:cs="Courier New"/>
+          <w:sz w:val="20"/>
+          <w:szCs w:val="20"/>
+        </w:rPr>
+        <w:t>REPRODUCTION STEPS:</w:t>
+      </w:r>
+      <w:r>
+        <w:rPr>
+          <w:rFonts w:ascii="Courier New" w:eastAsia="Times New Roman" w:hAnsi="Courier New" w:cs="Courier New"/>
+          <w:sz w:val="20"/>
+          <w:szCs w:val="20"/>
+        </w:rPr>
+        <w:t xml:space="preserve"> </w:t>
+      </w:r>
+      <w:r>
+        <w:rPr>
+          <w:rFonts w:ascii="Courier New" w:eastAsia="Times New Roman" w:hAnsi="Courier New" w:cs="Courier New"/>
+          <w:sz w:val="20"/>
+          <w:szCs w:val="20"/>
+        </w:rPr>
+        <w:t xml:space="preserve">Run program with 1 Billion iterations at 4 threads, and benchmark speed. Then, run program with 1 Billion iterations at 4,000 </w:t>
+      </w:r>
+      <w:r>
+        <w:rPr>
+          <w:rFonts w:ascii="Courier New" w:eastAsia="Times New Roman" w:hAnsi="Courier New" w:cs="Courier New"/>
+          <w:sz w:val="20"/>
+          <w:szCs w:val="20"/>
+        </w:rPr>
+        <w:t xml:space="preserve">threads, and benchmark speed. </w:t>
+      </w:r>
+    </w:p>
+    <w:p>
+      <w:pPr>
+        <w:tabs>
+          <w:tab w:val="left" w:pos="916"/>
+          <w:tab w:val="left" w:pos="1832"/>
+          <w:tab w:val="left" w:pos="2748"/>
+          <w:tab w:val="left" w:pos="3664"/>
+          <w:tab w:val="left" w:pos="4580"/>
+          <w:tab w:val="left" w:pos="5496"/>
+          <w:tab w:val="left" w:pos="6412"/>
+          <w:tab w:val="left" w:pos="7328"/>
+          <w:tab w:val="left" w:pos="8244"/>
+          <w:tab w:val="left" w:pos="9160"/>
+          <w:tab w:val="left" w:pos="10076"/>
+          <w:tab w:val="left" w:pos="10992"/>
+          <w:tab w:val="left" w:pos="11908"/>
+          <w:tab w:val="left" w:pos="12824"/>
+          <w:tab w:val="left" w:pos="13740"/>
+          <w:tab w:val="left" w:pos="14656"/>
+        </w:tabs>
+        <w:spacing w:after="0" w:line="240" w:lineRule="auto"/>
+        <w:ind w:left="2340" w:hanging="2340"/>
+        <w:rPr>
+          <w:rFonts w:ascii="Courier New" w:eastAsia="Times New Roman" w:hAnsi="Courier New" w:cs="Courier New"/>
+          <w:sz w:val="20"/>
+          <w:szCs w:val="20"/>
+        </w:rPr>
+      </w:pPr>
+      <w:r>
+        <w:rPr>
+          <w:rFonts w:ascii="Courier New" w:eastAsia="Times New Roman" w:hAnsi="Courier New" w:cs="Courier New"/>
+          <w:sz w:val="20"/>
+          <w:szCs w:val="20"/>
+        </w:rPr>
+        <w:t>EXPECTED BEHAVIOR:</w:t>
+      </w:r>
+      <w:r>
+        <w:rPr>
+          <w:rFonts w:ascii="Courier New" w:eastAsia="Times New Roman" w:hAnsi="Courier New" w:cs="Courier New"/>
+          <w:sz w:val="20"/>
+          <w:szCs w:val="20"/>
+        </w:rPr>
+        <w:t xml:space="preserve"> </w:t>
+      </w:r>
+      <w:r>
+        <w:rPr>
+          <w:rFonts w:ascii="Courier New" w:eastAsia="Times New Roman" w:hAnsi="Courier New" w:cs="Courier New"/>
+          <w:sz w:val="20"/>
+          <w:szCs w:val="20"/>
+        </w:rPr>
+        <w:t>Program runs any rate faster with 4,000 cores than it does 4 cores.</w:t>
+      </w:r>
+    </w:p>
+    <w:p>
+      <w:pPr>
+        <w:tabs>
+          <w:tab w:val="left" w:pos="916"/>
+          <w:tab w:val="left" w:pos="1832"/>
+          <w:tab w:val="left" w:pos="2748"/>
+          <w:tab w:val="left" w:pos="3664"/>
+          <w:tab w:val="left" w:pos="4580"/>
+          <w:tab w:val="left" w:pos="5496"/>
+          <w:tab w:val="left" w:pos="6412"/>
+          <w:tab w:val="left" w:pos="7328"/>
+          <w:tab w:val="left" w:pos="8244"/>
+          <w:tab w:val="left" w:pos="9160"/>
+          <w:tab w:val="left" w:pos="10076"/>
+          <w:tab w:val="left" w:pos="10992"/>
+          <w:tab w:val="left" w:pos="11908"/>
+          <w:tab w:val="left" w:pos="12824"/>
+          <w:tab w:val="left" w:pos="13740"/>
+          <w:tab w:val="left" w:pos="14656"/>
+        </w:tabs>
+        <w:spacing w:after="0" w:line="240" w:lineRule="auto"/>
+        <w:ind w:left="2340" w:hanging="2340"/>
+        <w:rPr>
+          <w:rFonts w:ascii="Courier New" w:eastAsia="Times New Roman" w:hAnsi="Courier New" w:cs="Courier New"/>
+          <w:sz w:val="20"/>
+          <w:szCs w:val="20"/>
+        </w:rPr>
+      </w:pPr>
+      <w:r>
+        <w:rPr>
+          <w:rFonts w:ascii="Courier New" w:eastAsia="Times New Roman" w:hAnsi="Courier New" w:cs="Courier New"/>
+          <w:sz w:val="20"/>
+          <w:szCs w:val="20"/>
+        </w:rPr>
+        <w:t>OBSERVED BEHAVIOR:</w:t>
+      </w:r>
+      <w:r>
+        <w:rPr>
+          <w:rFonts w:ascii="Courier New" w:eastAsia="Times New Roman" w:hAnsi="Courier New" w:cs="Courier New"/>
+          <w:sz w:val="20"/>
+          <w:szCs w:val="20"/>
+        </w:rPr>
+        <w:t xml:space="preserve"> Program runs significantly slower with 4,000 cores as compared to running with 4 cores.</w:t>
+      </w:r>
+    </w:p>
+    <w:p>
+      <w:pPr>
+        <w:tabs>
+          <w:tab w:val="left" w:pos="916"/>
+          <w:tab w:val="left" w:pos="1832"/>
+          <w:tab w:val="left" w:pos="2748"/>
+          <w:tab w:val="left" w:pos="3664"/>
+          <w:tab w:val="left" w:pos="4580"/>
+          <w:tab w:val="left" w:pos="5496"/>
+          <w:tab w:val="left" w:pos="6412"/>
+          <w:tab w:val="left" w:pos="7328"/>
+          <w:tab w:val="left" w:pos="8244"/>
+          <w:tab w:val="left" w:pos="9160"/>
+          <w:tab w:val="left" w:pos="10076"/>
+          <w:tab w:val="left" w:pos="10992"/>
+          <w:tab w:val="left" w:pos="11908"/>
+          <w:tab w:val="left" w:pos="12824"/>
+          <w:tab w:val="left" w:pos="13740"/>
+          <w:tab w:val="left" w:pos="14656"/>
+        </w:tabs>
+        <w:spacing w:after="0" w:line="240" w:lineRule="auto"/>
+        <w:ind w:left="2340" w:hanging="2340"/>
+        <w:rPr>
+          <w:rFonts w:ascii="Courier New" w:eastAsia="Times New Roman" w:hAnsi="Courier New" w:cs="Courier New"/>
+          <w:sz w:val="20"/>
+          <w:szCs w:val="20"/>
+        </w:rPr>
+      </w:pPr>
+    </w:p>
+    <w:p>
+      <w:pPr>
+        <w:tabs>
+          <w:tab w:val="left" w:pos="916"/>
+          <w:tab w:val="left" w:pos="1832"/>
+          <w:tab w:val="left" w:pos="2748"/>
+          <w:tab w:val="left" w:pos="3664"/>
+          <w:tab w:val="left" w:pos="4580"/>
+          <w:tab w:val="left" w:pos="5496"/>
+          <w:tab w:val="left" w:pos="6412"/>
+          <w:tab w:val="left" w:pos="7328"/>
+          <w:tab w:val="left" w:pos="8244"/>
+          <w:tab w:val="left" w:pos="9160"/>
+          <w:tab w:val="left" w:pos="10076"/>
+          <w:tab w:val="left" w:pos="10992"/>
+          <w:tab w:val="left" w:pos="11908"/>
+          <w:tab w:val="left" w:pos="12824"/>
+          <w:tab w:val="left" w:pos="13740"/>
+          <w:tab w:val="left" w:pos="14656"/>
+        </w:tabs>
+        <w:spacing w:after="0" w:line="240" w:lineRule="auto"/>
+        <w:ind w:left="2340" w:hanging="2340"/>
+        <w:rPr>
+          <w:rFonts w:ascii="Courier New" w:eastAsia="Times New Roman" w:hAnsi="Courier New" w:cs="Courier New"/>
+          <w:sz w:val="20"/>
+          <w:szCs w:val="20"/>
+        </w:rPr>
+      </w:pPr>
+    </w:p>
+    <w:p>
+      <w:pPr>
+        <w:tabs>
+          <w:tab w:val="left" w:pos="916"/>
+          <w:tab w:val="left" w:pos="1832"/>
+          <w:tab w:val="left" w:pos="2748"/>
+          <w:tab w:val="left" w:pos="3664"/>
+          <w:tab w:val="left" w:pos="4580"/>
+          <w:tab w:val="left" w:pos="5496"/>
+          <w:tab w:val="left" w:pos="6412"/>
+          <w:tab w:val="left" w:pos="7328"/>
+          <w:tab w:val="left" w:pos="8244"/>
+          <w:tab w:val="left" w:pos="9160"/>
+          <w:tab w:val="left" w:pos="10076"/>
+          <w:tab w:val="left" w:pos="10992"/>
+          <w:tab w:val="left" w:pos="11908"/>
+          <w:tab w:val="left" w:pos="12824"/>
+          <w:tab w:val="left" w:pos="13740"/>
+          <w:tab w:val="left" w:pos="14656"/>
+        </w:tabs>
+        <w:spacing w:after="0" w:line="240" w:lineRule="auto"/>
+        <w:ind w:left="2340" w:hanging="2340"/>
+        <w:rPr>
+          <w:rFonts w:ascii="Courier New" w:eastAsia="Times New Roman" w:hAnsi="Courier New" w:cs="Courier New"/>
+          <w:sz w:val="20"/>
+          <w:szCs w:val="20"/>
+        </w:rPr>
+      </w:pPr>
+    </w:p>
+    <w:p>
+      <w:pPr>
+        <w:tabs>
+          <w:tab w:val="left" w:pos="916"/>
+          <w:tab w:val="left" w:pos="1832"/>
+          <w:tab w:val="left" w:pos="2748"/>
+          <w:tab w:val="left" w:pos="3664"/>
+          <w:tab w:val="left" w:pos="4580"/>
+          <w:tab w:val="left" w:pos="5496"/>
+          <w:tab w:val="left" w:pos="6412"/>
+          <w:tab w:val="left" w:pos="7328"/>
+          <w:tab w:val="left" w:pos="8244"/>
+          <w:tab w:val="left" w:pos="9160"/>
+          <w:tab w:val="left" w:pos="10076"/>
+          <w:tab w:val="left" w:pos="10992"/>
+          <w:tab w:val="left" w:pos="11908"/>
+          <w:tab w:val="left" w:pos="12824"/>
+          <w:tab w:val="left" w:pos="13740"/>
+          <w:tab w:val="left" w:pos="14656"/>
+        </w:tabs>
+        <w:spacing w:after="0" w:line="240" w:lineRule="auto"/>
+        <w:ind w:left="2340" w:hanging="2340"/>
+        <w:rPr>
+          <w:rFonts w:ascii="Courier New" w:eastAsia="Times New Roman" w:hAnsi="Courier New" w:cs="Courier New"/>
+          <w:sz w:val="20"/>
+          <w:szCs w:val="20"/>
+        </w:rPr>
+      </w:pPr>
+      <w:r>
+        <w:rPr>
+          <w:rFonts w:ascii="Courier New" w:eastAsia="Times New Roman" w:hAnsi="Courier New" w:cs="Courier New"/>
+          <w:sz w:val="20"/>
+          <w:szCs w:val="20"/>
+        </w:rPr>
+        <w:t>SUMMARY:</w:t>
+      </w:r>
+      <w:r>
+        <w:rPr>
+          <w:rFonts w:ascii="Courier New" w:eastAsia="Times New Roman" w:hAnsi="Courier New" w:cs="Courier New"/>
+          <w:sz w:val="20"/>
+          <w:szCs w:val="20"/>
+        </w:rPr>
+        <w:t xml:space="preserve"> Threads don’t always make program faster</w:t>
+      </w:r>
+    </w:p>
+    <w:p>
+      <w:pPr>
+        <w:tabs>
+          <w:tab w:val="left" w:pos="916"/>
+          <w:tab w:val="left" w:pos="1832"/>
+          <w:tab w:val="left" w:pos="2748"/>
+          <w:tab w:val="left" w:pos="3664"/>
+          <w:tab w:val="left" w:pos="4580"/>
+          <w:tab w:val="left" w:pos="5496"/>
+          <w:tab w:val="left" w:pos="6412"/>
+          <w:tab w:val="left" w:pos="7328"/>
+          <w:tab w:val="left" w:pos="8244"/>
+          <w:tab w:val="left" w:pos="9160"/>
+          <w:tab w:val="left" w:pos="10076"/>
+          <w:tab w:val="left" w:pos="10992"/>
+          <w:tab w:val="left" w:pos="11908"/>
+          <w:tab w:val="left" w:pos="12824"/>
+          <w:tab w:val="left" w:pos="13740"/>
+          <w:tab w:val="left" w:pos="14656"/>
+        </w:tabs>
+        <w:spacing w:after="0" w:line="240" w:lineRule="auto"/>
+        <w:ind w:left="2340" w:hanging="2340"/>
+        <w:rPr>
+          <w:rFonts w:ascii="Courier New" w:eastAsia="Times New Roman" w:hAnsi="Courier New" w:cs="Courier New"/>
+          <w:sz w:val="20"/>
+          <w:szCs w:val="20"/>
+        </w:rPr>
+      </w:pPr>
+      <w:r>
+        <w:rPr>
+          <w:rFonts w:ascii="Courier New" w:eastAsia="Times New Roman" w:hAnsi="Courier New" w:cs="Courier New"/>
+          <w:sz w:val="20"/>
+          <w:szCs w:val="20"/>
+        </w:rPr>
+        <w:t>DESCRIPTION:</w:t>
+      </w:r>
+      <w:r>
+        <w:rPr>
+          <w:rFonts w:ascii="Courier New" w:eastAsia="Times New Roman" w:hAnsi="Courier New" w:cs="Courier New"/>
+          <w:sz w:val="20"/>
+          <w:szCs w:val="20"/>
+        </w:rPr>
+        <w:t xml:space="preserve"> Threads only make the program faster up to a certain point, depending on amount of available CPU cores that the current computer has, and after that tend to show diminishing returns from I/O and context switching.</w:t>
+      </w:r>
+    </w:p>
+    <w:p>
+      <w:pPr>
+        <w:tabs>
+          <w:tab w:val="left" w:pos="916"/>
+          <w:tab w:val="left" w:pos="1832"/>
+          <w:tab w:val="left" w:pos="2748"/>
+          <w:tab w:val="left" w:pos="3664"/>
+          <w:tab w:val="left" w:pos="4580"/>
+          <w:tab w:val="left" w:pos="5496"/>
+          <w:tab w:val="left" w:pos="6412"/>
+          <w:tab w:val="left" w:pos="7328"/>
+          <w:tab w:val="left" w:pos="8244"/>
+          <w:tab w:val="left" w:pos="9160"/>
+          <w:tab w:val="left" w:pos="10076"/>
+          <w:tab w:val="left" w:pos="10992"/>
+          <w:tab w:val="left" w:pos="11908"/>
+          <w:tab w:val="left" w:pos="12824"/>
+          <w:tab w:val="left" w:pos="13740"/>
+          <w:tab w:val="left" w:pos="14656"/>
+        </w:tabs>
+        <w:spacing w:after="0" w:line="240" w:lineRule="auto"/>
+        <w:ind w:left="2340" w:hanging="2340"/>
+        <w:rPr>
+          <w:rFonts w:ascii="Courier New" w:eastAsia="Times New Roman" w:hAnsi="Courier New" w:cs="Courier New"/>
+          <w:sz w:val="20"/>
+          <w:szCs w:val="20"/>
+        </w:rPr>
+      </w:pPr>
+      <w:r>
+        <w:rPr>
+          <w:rFonts w:ascii="Courier New" w:eastAsia="Times New Roman" w:hAnsi="Courier New" w:cs="Courier New"/>
+          <w:sz w:val="20"/>
+          <w:szCs w:val="20"/>
+        </w:rPr>
+        <w:t>REPRODUCTION STEPS:</w:t>
+      </w:r>
+      <w:r>
+        <w:rPr>
+          <w:rFonts w:ascii="Courier New" w:eastAsia="Times New Roman" w:hAnsi="Courier New" w:cs="Courier New"/>
+          <w:sz w:val="20"/>
+          <w:szCs w:val="20"/>
+        </w:rPr>
+        <w:t xml:space="preserve"> Run program with 1 Billion iterations at 4 threads, and benchmark speed. Then, run program with 1 Billion iterations at 4,000 threads, and benchmark speed. </w:t>
+      </w:r>
+    </w:p>
+    <w:p>
+      <w:pPr>
+        <w:tabs>
+          <w:tab w:val="left" w:pos="916"/>
+          <w:tab w:val="left" w:pos="1832"/>
+          <w:tab w:val="left" w:pos="2748"/>
+          <w:tab w:val="left" w:pos="3664"/>
+          <w:tab w:val="left" w:pos="4580"/>
+          <w:tab w:val="left" w:pos="5496"/>
+          <w:tab w:val="left" w:pos="6412"/>
+          <w:tab w:val="left" w:pos="7328"/>
+          <w:tab w:val="left" w:pos="8244"/>
+          <w:tab w:val="left" w:pos="9160"/>
+          <w:tab w:val="left" w:pos="10076"/>
+          <w:tab w:val="left" w:pos="10992"/>
+          <w:tab w:val="left" w:pos="11908"/>
+          <w:tab w:val="left" w:pos="12824"/>
+          <w:tab w:val="left" w:pos="13740"/>
+          <w:tab w:val="left" w:pos="14656"/>
+        </w:tabs>
+        <w:spacing w:after="0" w:line="240" w:lineRule="auto"/>
+        <w:ind w:left="2340" w:hanging="2340"/>
+        <w:rPr>
+          <w:rFonts w:ascii="Courier New" w:eastAsia="Times New Roman" w:hAnsi="Courier New" w:cs="Courier New"/>
+          <w:sz w:val="20"/>
+          <w:szCs w:val="20"/>
+        </w:rPr>
+      </w:pPr>
+      <w:r>
+        <w:rPr>
+          <w:rFonts w:ascii="Courier New" w:eastAsia="Times New Roman" w:hAnsi="Courier New" w:cs="Courier New"/>
+          <w:sz w:val="20"/>
+          <w:szCs w:val="20"/>
+        </w:rPr>
+        <w:t>EXPECTED BEHAVIOR:</w:t>
+      </w:r>
+      <w:r>
+        <w:rPr>
+          <w:rFonts w:ascii="Courier New" w:eastAsia="Times New Roman" w:hAnsi="Courier New" w:cs="Courier New"/>
+          <w:sz w:val="20"/>
+          <w:szCs w:val="20"/>
+        </w:rPr>
+        <w:t xml:space="preserve"> Program runs any rate faster with 4,000 cores than it does 4 cores.</w:t>
+      </w:r>
+    </w:p>
+    <w:p>
+      <w:pPr>
+        <w:tabs>
+          <w:tab w:val="left" w:pos="916"/>
+          <w:tab w:val="left" w:pos="1832"/>
+          <w:tab w:val="left" w:pos="2748"/>
+          <w:tab w:val="left" w:pos="3664"/>
+          <w:tab w:val="left" w:pos="4580"/>
+          <w:tab w:val="left" w:pos="5496"/>
+          <w:tab w:val="left" w:pos="6412"/>
+          <w:tab w:val="left" w:pos="7328"/>
+          <w:tab w:val="left" w:pos="8244"/>
+          <w:tab w:val="left" w:pos="9160"/>
+          <w:tab w:val="left" w:pos="10076"/>
+          <w:tab w:val="left" w:pos="10992"/>
+          <w:tab w:val="left" w:pos="11908"/>
+          <w:tab w:val="left" w:pos="12824"/>
+          <w:tab w:val="left" w:pos="13740"/>
+          <w:tab w:val="left" w:pos="14656"/>
+        </w:tabs>
+        <w:spacing w:after="0" w:line="240" w:lineRule="auto"/>
+        <w:ind w:left="2340" w:hanging="2340"/>
+        <w:rPr>
+          <w:rFonts w:ascii="Courier New" w:eastAsia="Times New Roman" w:hAnsi="Courier New" w:cs="Courier New"/>
+          <w:sz w:val="20"/>
+          <w:szCs w:val="20"/>
+        </w:rPr>
+      </w:pPr>
+      <w:r>
+        <w:rPr>
+          <w:rFonts w:ascii="Courier New" w:eastAsia="Times New Roman" w:hAnsi="Courier New" w:cs="Courier New"/>
+          <w:sz w:val="20"/>
+          <w:szCs w:val="20"/>
+        </w:rPr>
+        <w:t>OBSERVED BEHAVIOR:</w:t>
+      </w:r>
+      <w:r>
+        <w:rPr>
+          <w:rFonts w:ascii="Courier New" w:eastAsia="Times New Roman" w:hAnsi="Courier New" w:cs="Courier New"/>
+          <w:sz w:val="20"/>
+          <w:szCs w:val="20"/>
+        </w:rPr>
+        <w:t xml:space="preserve"> Program runs significantly slower with 4,000 cores as compared to running with 4 cores.</w:t>
+      </w:r>
+    </w:p>
+    <w:p>
+      <w:pPr>
+        <w:tabs>
+          <w:tab w:val="left" w:pos="916"/>
+          <w:tab w:val="left" w:pos="1832"/>
+          <w:tab w:val="left" w:pos="2748"/>
+          <w:tab w:val="left" w:pos="3664"/>
+          <w:tab w:val="left" w:pos="4580"/>
+          <w:tab w:val="left" w:pos="5496"/>
+          <w:tab w:val="left" w:pos="6412"/>
+          <w:tab w:val="left" w:pos="7328"/>
+          <w:tab w:val="left" w:pos="8244"/>
+          <w:tab w:val="left" w:pos="9160"/>
+          <w:tab w:val="left" w:pos="10076"/>
+          <w:tab w:val="left" w:pos="10992"/>
+          <w:tab w:val="left" w:pos="11908"/>
+          <w:tab w:val="left" w:pos="12824"/>
+          <w:tab w:val="left" w:pos="13740"/>
+          <w:tab w:val="left" w:pos="14656"/>
+        </w:tabs>
+        <w:spacing w:after="0" w:line="240" w:lineRule="auto"/>
+        <w:ind w:left="2340" w:hanging="2340"/>
+        <w:rPr>
+          <w:rFonts w:ascii="Courier New" w:eastAsia="Times New Roman" w:hAnsi="Courier New" w:cs="Courier New"/>
+          <w:sz w:val="20"/>
+          <w:szCs w:val="20"/>
+        </w:rPr>
+      </w:pPr>
+    </w:p>
+    <w:p>
+      <w:pPr>
+        <w:ind w:left="2340" w:hanging="2340"/>
+        <w:rPr>
+          <w:rFonts w:ascii="Courier New" w:hAnsi="Courier New" w:cs="Courier New"/>
+          <w:sz w:val="24"/>
+          <w:szCs w:val="24"/>
+        </w:rPr>
+      </w:pPr>
+    </w:p>
+    <w:p>
+      <w:pPr>
+        <w:ind w:left="2340" w:hanging="2340"/>
+        <w:rPr>
+          <w:rFonts w:ascii="Courier New" w:hAnsi="Courier New" w:cs="Courier New"/>
+          <w:sz w:val="24"/>
+          <w:szCs w:val="24"/>
+        </w:rPr>
+      </w:pPr>
+      <w:r>
+        <w:rPr>
+          <w:rFonts w:ascii="Courier New" w:hAnsi="Courier New" w:cs="Courier New"/>
+          <w:sz w:val="24"/>
+          <w:szCs w:val="24"/>
+        </w:rPr>
+        <w:t>(You guys can add more if you want :)</w:t>
+      </w:r>
     </w:p>
     <w:sectPr>
       <w:pgSz w:w="12240" w:h="15840"/>
@@ -854,7 +3583,7 @@
       </w:pPr>
     </w:pPrDefault>
   </w:docDefaults>
-  <w:latentStyles w:defLockedState="0" w:defUIPriority="99" w:defSemiHidden="0" w:defUnhideWhenUsed="0" w:defQFormat="0" w:count="372">
+  <w:latentStyles w:defLockedState="0" w:defUIPriority="99" w:defSemiHidden="0" w:defUnhideWhenUsed="0" w:defQFormat="0" w:count="374">
     <w:lsdException w:name="Normal" w:uiPriority="0" w:qFormat="1"/>
     <w:lsdException w:name="heading 1" w:uiPriority="9" w:qFormat="1"/>
     <w:lsdException w:name="heading 2" w:semiHidden="1" w:uiPriority="9" w:unhideWhenUsed="1" w:qFormat="1"/>
@@ -960,7 +3689,6 @@
     <w:lsdException w:name="HTML Sample" w:semiHidden="1" w:unhideWhenUsed="1"/>
     <w:lsdException w:name="HTML Typewriter" w:semiHidden="1" w:unhideWhenUsed="1"/>
     <w:lsdException w:name="HTML Variable" w:semiHidden="1" w:unhideWhenUsed="1"/>
-    <w:lsdException w:name="Normal Table" w:semiHidden="1" w:unhideWhenUsed="1"/>
     <w:lsdException w:name="annotation subject" w:semiHidden="1" w:unhideWhenUsed="1"/>
     <w:lsdException w:name="No List" w:semiHidden="1" w:unhideWhenUsed="1"/>
     <w:lsdException w:name="Outline List 1" w:semiHidden="1" w:unhideWhenUsed="1"/>
@@ -1006,11 +3734,9 @@
     <w:lsdException w:name="Table Subtle 1" w:semiHidden="1" w:unhideWhenUsed="1"/>
     <w:lsdException w:name="Table Subtle 2" w:semiHidden="1" w:unhideWhenUsed="1"/>
     <w:lsdException w:name="Table Web 1" w:semiHidden="1" w:unhideWhenUsed="1"/>
-    <w:lsdException w:name="Table Web 2" w:semiHidden="1" w:unhideWhenUsed="1"/>
     <w:lsdException w:name="Table Web 3" w:semiHidden="1" w:unhideWhenUsed="1"/>
     <w:lsdException w:name="Balloon Text" w:semiHidden="1" w:unhideWhenUsed="1"/>
     <w:lsdException w:name="Table Grid" w:uiPriority="39"/>
-    <w:lsdException w:name="Table Theme" w:semiHidden="1" w:unhideWhenUsed="1"/>
     <w:lsdException w:name="Placeholder Text" w:semiHidden="1"/>
     <w:lsdException w:name="No Spacing" w:uiPriority="1" w:qFormat="1"/>
     <w:lsdException w:name="Light Shading" w:uiPriority="60"/>
@@ -1227,6 +3953,8 @@
     <w:lsdException w:name="List Table 6 Colorful Accent 6" w:uiPriority="51"/>
     <w:lsdException w:name="List Table 7 Colorful Accent 6" w:uiPriority="52"/>
     <w:lsdException w:name="Mention" w:semiHidden="1" w:unhideWhenUsed="1"/>
+    <w:lsdException w:name="Smart Hyperlink" w:semiHidden="1" w:unhideWhenUsed="1"/>
+    <w:lsdException w:name="Hashtag" w:semiHidden="1" w:unhideWhenUsed="1"/>
   </w:latentStyles>
   <w:style w:type="paragraph" w:default="1" w:styleId="Normal">
     <w:name w:val="Normal"/>
@@ -1319,6 +4047,36 @@
       <w:sz w:val="20"/>
       <w:szCs w:val="20"/>
     </w:rPr>
+  </w:style>
+  <w:style w:type="character" w:styleId="Hyperlink">
+    <w:name w:val="Hyperlink"/>
+    <w:basedOn w:val="DefaultParagraphFont"/>
+    <w:uiPriority w:val="99"/>
+    <w:unhideWhenUsed/>
+    <w:rsid w:val="002B3BEC"/>
+    <w:rPr>
+      <w:color w:val="0563C1" w:themeColor="hyperlink"/>
+      <w:u w:val="single"/>
+    </w:rPr>
+  </w:style>
+  <w:style w:type="table" w:styleId="TableGrid">
+    <w:name w:val="Table Grid"/>
+    <w:basedOn w:val="TableNormal"/>
+    <w:uiPriority w:val="39"/>
+    <w:rsid w:val="00402B01"/>
+    <w:pPr>
+      <w:spacing w:after="0" w:line="240" w:lineRule="auto"/>
+    </w:pPr>
+    <w:tblPr>
+      <w:tblBorders>
+        <w:top w:val="single" w:sz="4" w:space="0" w:color="auto"/>
+        <w:left w:val="single" w:sz="4" w:space="0" w:color="auto"/>
+        <w:bottom w:val="single" w:sz="4" w:space="0" w:color="auto"/>
+        <w:right w:val="single" w:sz="4" w:space="0" w:color="auto"/>
+        <w:insideH w:val="single" w:sz="4" w:space="0" w:color="auto"/>
+        <w:insideV w:val="single" w:sz="4" w:space="0" w:color="auto"/>
+      </w:tblBorders>
+    </w:tblPr>
   </w:style>
 </w:styles>
 </file>
@@ -1582,4 +4340,16 @@
     </a:ext>
   </a:extLst>
 </a:theme>
+</file>
+
+<file path=customXml/item1.xml><?xml version="1.0" encoding="utf-8"?>
+<b:Sources xmlns:b="http://schemas.openxmlformats.org/officeDocument/2006/bibliography" xmlns="http://schemas.openxmlformats.org/officeDocument/2006/bibliography" SelectedStyle="\APASixthEditionOfficeOnline.xsl" StyleName="APA" Version="6"/>
+</file>
+
+<file path=customXml/itemProps1.xml><?xml version="1.0" encoding="utf-8"?>
+<ds:datastoreItem xmlns:ds="http://schemas.openxmlformats.org/officeDocument/2006/customXml" ds:itemID="{059205AC-21EC-48E5-9B3D-E071731740CD}">
+  <ds:schemaRefs>
+    <ds:schemaRef ds:uri="http://schemas.openxmlformats.org/officeDocument/2006/bibliography"/>
+  </ds:schemaRefs>
+</ds:datastoreItem>
 </file>
</xml_diff>